<commit_message>
Created first version of menu.html, added images, menu descriptions, tested mobile version and works well
</commit_message>
<xml_diff>
--- a/files/Project One - Instructions and To Do List.docx
+++ b/files/Project One - Instructions and To Do List.docx
@@ -1092,6 +1092,20 @@
           <w:lang w:eastAsia="es-VE"/>
         </w:rPr>
       </w:pPr>
+    </w:p>
+    <w:p>
+      <w:pPr>
+        <w:shd w:val="clear" w:color="auto" w:fill="FFFFFF"/>
+        <w:spacing w:line="360" w:lineRule="auto"/>
+        <w:contextualSpacing/>
+        <w:rPr>
+          <w:rFonts w:ascii="Trebuchet MS" w:eastAsia="Times New Roman" w:hAnsi="Trebuchet MS"/>
+          <w:color w:val="2D3B45"/>
+          <w:sz w:val="20"/>
+          <w:szCs w:val="20"/>
+          <w:lang w:eastAsia="es-VE"/>
+        </w:rPr>
+      </w:pPr>
       <w:r>
         <w:rPr>
           <w:rFonts w:ascii="Trebuchet MS" w:eastAsia="Times New Roman" w:hAnsi="Trebuchet MS"/>
@@ -1164,7 +1178,7 @@
           <w:szCs w:val="20"/>
           <w:lang w:eastAsia="es-VE"/>
         </w:rPr>
-        <w:t xml:space="preserve"> and delivery pizza shop in Okotoks, Alberta. When we’re not scouring the globe (okay, the prairies) for the freshest, ripest and boldest ingredients, we’re crafting perfect pizzas for you and your family to enjoy. From hot Hawaiians and classic Canadians to crispy wings and decadent fudge brownies, everything at Okotoks Pizza is baked with love.</w:t>
+        <w:t xml:space="preserve"> and delivery pizza shop in Okotoks, Alberta.</w:t>
       </w:r>
     </w:p>
     <w:p>
@@ -1180,6 +1194,44 @@
           <w:lang w:eastAsia="es-VE"/>
         </w:rPr>
       </w:pPr>
+    </w:p>
+    <w:p>
+      <w:pPr>
+        <w:shd w:val="clear" w:color="auto" w:fill="FFFFFF"/>
+        <w:spacing w:line="360" w:lineRule="auto"/>
+        <w:contextualSpacing/>
+        <w:rPr>
+          <w:rFonts w:ascii="Trebuchet MS" w:eastAsia="Times New Roman" w:hAnsi="Trebuchet MS"/>
+          <w:color w:val="2D3B45"/>
+          <w:sz w:val="20"/>
+          <w:szCs w:val="20"/>
+          <w:lang w:eastAsia="es-VE"/>
+        </w:rPr>
+      </w:pPr>
+      <w:r>
+        <w:rPr>
+          <w:rFonts w:ascii="Trebuchet MS" w:eastAsia="Times New Roman" w:hAnsi="Trebuchet MS"/>
+          <w:color w:val="2D3B45"/>
+          <w:sz w:val="20"/>
+          <w:szCs w:val="20"/>
+          <w:lang w:eastAsia="es-VE"/>
+        </w:rPr>
+        <w:t>When we’re not scouring the globe (okay, the prairies) for the freshest, ripest and boldest ingredients, we’re crafting perfect pizzas for you and your family to enjoy. From hot Hawaiians and classic Canadians to crispy wings and decadent fudge brownies, everything at Okotoks Pizza is baked with love.</w:t>
+      </w:r>
+    </w:p>
+    <w:p>
+      <w:pPr>
+        <w:shd w:val="clear" w:color="auto" w:fill="FFFFFF"/>
+        <w:spacing w:line="360" w:lineRule="auto"/>
+        <w:contextualSpacing/>
+        <w:rPr>
+          <w:rFonts w:ascii="Trebuchet MS" w:eastAsia="Times New Roman" w:hAnsi="Trebuchet MS"/>
+          <w:color w:val="2D3B45"/>
+          <w:sz w:val="20"/>
+          <w:szCs w:val="20"/>
+          <w:lang w:eastAsia="es-VE"/>
+        </w:rPr>
+      </w:pPr>
       <w:r>
         <w:rPr>
           <w:rFonts w:ascii="Trebuchet MS" w:eastAsia="Times New Roman" w:hAnsi="Trebuchet MS"/>
@@ -1231,6 +1283,20 @@
         </w:rPr>
         <w:t xml:space="preserve"> to a more modern and convenient comfort food for today’s family on the go.</w:t>
       </w:r>
+    </w:p>
+    <w:p>
+      <w:pPr>
+        <w:shd w:val="clear" w:color="auto" w:fill="FFFFFF"/>
+        <w:spacing w:line="360" w:lineRule="auto"/>
+        <w:contextualSpacing/>
+        <w:rPr>
+          <w:rFonts w:ascii="Trebuchet MS" w:eastAsia="Times New Roman" w:hAnsi="Trebuchet MS"/>
+          <w:color w:val="2D3B45"/>
+          <w:sz w:val="20"/>
+          <w:szCs w:val="20"/>
+          <w:lang w:eastAsia="es-VE"/>
+        </w:rPr>
+      </w:pPr>
     </w:p>
     <w:p>
       <w:pPr>
@@ -4251,6 +4317,7 @@
                 <w:lang w:val="es-VE" w:eastAsia="es-VE"/>
               </w:rPr>
             </w:pPr>
+            <w:proofErr w:type="gramStart"/>
             <w:r>
               <w:rPr>
                 <w:rFonts w:ascii="Trebuchet MS" w:eastAsia="Times New Roman" w:hAnsi="Trebuchet MS" w:cs="Times New Roman"/>
@@ -4320,6 +4387,7 @@
               </w:rPr>
               <w:t>?</w:t>
             </w:r>
+            <w:proofErr w:type="gramEnd"/>
           </w:p>
         </w:tc>
         <w:tc>
@@ -4639,6 +4707,7 @@
                 <w:szCs w:val="20"/>
                 <w:lang w:eastAsia="es-VE"/>
               </w:rPr>
+              <w:lastRenderedPageBreak/>
               <w:t>A food menu will display item names, descriptions, and prices - More marks should be awarded for using html code rather than an image</w:t>
             </w:r>
           </w:p>
@@ -4700,6 +4769,7 @@
                       <w:szCs w:val="20"/>
                       <w:lang w:val="es-VE" w:eastAsia="es-VE"/>
                     </w:rPr>
+                    <w:lastRenderedPageBreak/>
                     <w:t>100.0 </w:t>
                   </w:r>
                   <w:proofErr w:type="spellStart"/>

</xml_diff>

<commit_message>
Created contact.html, added Google map, youtube video, and some pictures of the restaurant and town
</commit_message>
<xml_diff>
--- a/files/Project One - Instructions and To Do List.docx
+++ b/files/Project One - Instructions and To Do List.docx
@@ -109,7 +109,6 @@
           <w:lang w:val="es-VE" w:eastAsia="es-VE"/>
         </w:rPr>
       </w:pPr>
-      <w:proofErr w:type="spellStart"/>
       <w:r>
         <w:rPr>
           <w:rFonts w:ascii="Trebuchet MS" w:eastAsia="Times New Roman" w:hAnsi="Trebuchet MS"/>
@@ -118,62 +117,7 @@
           <w:szCs w:val="20"/>
           <w:lang w:val="es-VE" w:eastAsia="es-VE"/>
         </w:rPr>
-        <w:t>Due</w:t>
-      </w:r>
-      <w:proofErr w:type="spellEnd"/>
-      <w:r>
-        <w:rPr>
-          <w:rFonts w:ascii="Trebuchet MS" w:eastAsia="Times New Roman" w:hAnsi="Trebuchet MS"/>
-          <w:color w:val="2D3B45"/>
-          <w:sz w:val="20"/>
-          <w:szCs w:val="20"/>
-          <w:lang w:val="es-VE" w:eastAsia="es-VE"/>
-        </w:rPr>
-        <w:t> </w:t>
-      </w:r>
-      <w:proofErr w:type="spellStart"/>
-      <w:r>
-        <w:rPr>
-          <w:rFonts w:ascii="Trebuchet MS" w:eastAsia="Times New Roman" w:hAnsi="Trebuchet MS"/>
-          <w:color w:val="2D3B45"/>
-          <w:sz w:val="20"/>
-          <w:szCs w:val="20"/>
-          <w:lang w:val="es-VE" w:eastAsia="es-VE"/>
-        </w:rPr>
-        <w:t>Aug</w:t>
-      </w:r>
-      <w:proofErr w:type="spellEnd"/>
-      <w:r>
-        <w:rPr>
-          <w:rFonts w:ascii="Trebuchet MS" w:eastAsia="Times New Roman" w:hAnsi="Trebuchet MS"/>
-          <w:color w:val="2D3B45"/>
-          <w:sz w:val="20"/>
-          <w:szCs w:val="20"/>
-          <w:lang w:val="es-VE" w:eastAsia="es-VE"/>
-        </w:rPr>
-        <w:t xml:space="preserve"> 15 </w:t>
-      </w:r>
-      <w:proofErr w:type="spellStart"/>
-      <w:r>
-        <w:rPr>
-          <w:rFonts w:ascii="Trebuchet MS" w:eastAsia="Times New Roman" w:hAnsi="Trebuchet MS"/>
-          <w:color w:val="2D3B45"/>
-          <w:sz w:val="20"/>
-          <w:szCs w:val="20"/>
-          <w:lang w:val="es-VE" w:eastAsia="es-VE"/>
-        </w:rPr>
-        <w:t>by</w:t>
-      </w:r>
-      <w:proofErr w:type="spellEnd"/>
-      <w:r>
-        <w:rPr>
-          <w:rFonts w:ascii="Trebuchet MS" w:eastAsia="Times New Roman" w:hAnsi="Trebuchet MS"/>
-          <w:color w:val="2D3B45"/>
-          <w:sz w:val="20"/>
-          <w:szCs w:val="20"/>
-          <w:lang w:val="es-VE" w:eastAsia="es-VE"/>
-        </w:rPr>
-        <w:t> 11:59pm</w:t>
+        <w:t>Due Aug 15 by 11:59pm</w:t>
       </w:r>
     </w:p>
     <w:p>
@@ -198,7 +142,6 @@
           <w:lang w:val="es-VE" w:eastAsia="es-VE"/>
         </w:rPr>
       </w:pPr>
-      <w:proofErr w:type="spellStart"/>
       <w:r>
         <w:rPr>
           <w:rFonts w:ascii="Trebuchet MS" w:eastAsia="Times New Roman" w:hAnsi="Trebuchet MS"/>
@@ -207,18 +150,7 @@
           <w:szCs w:val="20"/>
           <w:lang w:val="es-VE" w:eastAsia="es-VE"/>
         </w:rPr>
-        <w:t>Points</w:t>
-      </w:r>
-      <w:proofErr w:type="spellEnd"/>
-      <w:r>
-        <w:rPr>
-          <w:rFonts w:ascii="Trebuchet MS" w:eastAsia="Times New Roman" w:hAnsi="Trebuchet MS"/>
-          <w:color w:val="2D3B45"/>
-          <w:sz w:val="20"/>
-          <w:szCs w:val="20"/>
-          <w:lang w:val="es-VE" w:eastAsia="es-VE"/>
-        </w:rPr>
-        <w:t> 1,750</w:t>
+        <w:t>Points 1,750</w:t>
       </w:r>
     </w:p>
     <w:p>
@@ -243,7 +175,6 @@
           <w:lang w:val="es-VE" w:eastAsia="es-VE"/>
         </w:rPr>
       </w:pPr>
-      <w:proofErr w:type="spellStart"/>
       <w:r>
         <w:rPr>
           <w:rFonts w:ascii="Trebuchet MS" w:eastAsia="Times New Roman" w:hAnsi="Trebuchet MS"/>
@@ -252,31 +183,8 @@
           <w:szCs w:val="20"/>
           <w:lang w:val="es-VE" w:eastAsia="es-VE"/>
         </w:rPr>
-        <w:t>Submitting</w:t>
+        <w:t>Submitting a file upload</w:t>
       </w:r>
-      <w:proofErr w:type="spellEnd"/>
-      <w:r>
-        <w:rPr>
-          <w:rFonts w:ascii="Trebuchet MS" w:eastAsia="Times New Roman" w:hAnsi="Trebuchet MS"/>
-          <w:color w:val="2D3B45"/>
-          <w:sz w:val="20"/>
-          <w:szCs w:val="20"/>
-          <w:lang w:val="es-VE" w:eastAsia="es-VE"/>
-        </w:rPr>
-        <w:t xml:space="preserve"> a file </w:t>
-      </w:r>
-      <w:proofErr w:type="spellStart"/>
-      <w:r>
-        <w:rPr>
-          <w:rFonts w:ascii="Trebuchet MS" w:eastAsia="Times New Roman" w:hAnsi="Trebuchet MS"/>
-          <w:color w:val="2D3B45"/>
-          <w:sz w:val="20"/>
-          <w:szCs w:val="20"/>
-          <w:lang w:val="es-VE" w:eastAsia="es-VE"/>
-        </w:rPr>
-        <w:t>upload</w:t>
-      </w:r>
-      <w:proofErr w:type="spellEnd"/>
     </w:p>
     <w:p>
       <w:pPr>
@@ -308,29 +216,7 @@
           <w:szCs w:val="20"/>
           <w:lang w:val="es-VE" w:eastAsia="es-VE"/>
         </w:rPr>
-        <w:t xml:space="preserve">File </w:t>
-      </w:r>
-      <w:proofErr w:type="spellStart"/>
-      <w:r>
-        <w:rPr>
-          <w:rFonts w:ascii="Trebuchet MS" w:eastAsia="Times New Roman" w:hAnsi="Trebuchet MS"/>
-          <w:color w:val="2D3B45"/>
-          <w:sz w:val="20"/>
-          <w:szCs w:val="20"/>
-          <w:lang w:val="es-VE" w:eastAsia="es-VE"/>
-        </w:rPr>
-        <w:t>Types</w:t>
-      </w:r>
-      <w:proofErr w:type="spellEnd"/>
-      <w:r>
-        <w:rPr>
-          <w:rFonts w:ascii="Trebuchet MS" w:eastAsia="Times New Roman" w:hAnsi="Trebuchet MS"/>
-          <w:color w:val="2D3B45"/>
-          <w:sz w:val="20"/>
-          <w:szCs w:val="20"/>
-          <w:lang w:val="es-VE" w:eastAsia="es-VE"/>
-        </w:rPr>
-        <w:t> zip</w:t>
+        <w:t>File Types zip</w:t>
       </w:r>
     </w:p>
     <w:p>
@@ -753,6 +639,26 @@
           <w:lang w:eastAsia="es-VE"/>
         </w:rPr>
       </w:pPr>
+      <w:r>
+        <w:rPr>
+          <w:rFonts w:ascii="Arial Black" w:eastAsia="Times New Roman" w:hAnsi="Arial Black"/>
+          <w:color w:val="70AD47" w:themeColor="accent6"/>
+          <w:sz w:val="20"/>
+          <w:szCs w:val="20"/>
+          <w:lang w:eastAsia="es-VE"/>
+        </w:rPr>
+        <w:t>DONE =</w:t>
+      </w:r>
+      <w:r>
+        <w:rPr>
+          <w:rFonts w:ascii="Trebuchet MS" w:eastAsia="Times New Roman" w:hAnsi="Trebuchet MS"/>
+          <w:color w:val="70AD47" w:themeColor="accent6"/>
+          <w:sz w:val="20"/>
+          <w:szCs w:val="20"/>
+          <w:lang w:eastAsia="es-VE"/>
+        </w:rPr>
+        <w:t xml:space="preserve"> </w:t>
+      </w:r>
       <w:r>
         <w:rPr>
           <w:rFonts w:ascii="Trebuchet MS" w:eastAsia="Times New Roman" w:hAnsi="Trebuchet MS"/>
@@ -876,6 +782,26 @@
       </w:pPr>
       <w:r>
         <w:rPr>
+          <w:rFonts w:ascii="Arial Black" w:eastAsia="Times New Roman" w:hAnsi="Arial Black"/>
+          <w:color w:val="70AD47" w:themeColor="accent6"/>
+          <w:sz w:val="20"/>
+          <w:szCs w:val="20"/>
+          <w:lang w:eastAsia="es-VE"/>
+        </w:rPr>
+        <w:t>DONE =</w:t>
+      </w:r>
+      <w:r>
+        <w:rPr>
+          <w:rFonts w:ascii="Trebuchet MS" w:eastAsia="Times New Roman" w:hAnsi="Trebuchet MS"/>
+          <w:color w:val="70AD47" w:themeColor="accent6"/>
+          <w:sz w:val="20"/>
+          <w:szCs w:val="20"/>
+          <w:lang w:eastAsia="es-VE"/>
+        </w:rPr>
+        <w:t xml:space="preserve"> </w:t>
+      </w:r>
+      <w:r>
+        <w:rPr>
           <w:rFonts w:ascii="Trebuchet MS" w:eastAsia="Times New Roman" w:hAnsi="Trebuchet MS"/>
           <w:color w:val="2D3B45"/>
           <w:sz w:val="20"/>
@@ -900,6 +826,26 @@
       </w:pPr>
       <w:r>
         <w:rPr>
+          <w:rFonts w:ascii="Arial Black" w:eastAsia="Times New Roman" w:hAnsi="Arial Black"/>
+          <w:color w:val="70AD47" w:themeColor="accent6"/>
+          <w:sz w:val="20"/>
+          <w:szCs w:val="20"/>
+          <w:lang w:eastAsia="es-VE"/>
+        </w:rPr>
+        <w:t>DONE =</w:t>
+      </w:r>
+      <w:r>
+        <w:rPr>
+          <w:rFonts w:ascii="Trebuchet MS" w:eastAsia="Times New Roman" w:hAnsi="Trebuchet MS"/>
+          <w:color w:val="70AD47" w:themeColor="accent6"/>
+          <w:sz w:val="20"/>
+          <w:szCs w:val="20"/>
+          <w:lang w:eastAsia="es-VE"/>
+        </w:rPr>
+        <w:t xml:space="preserve"> </w:t>
+      </w:r>
+      <w:r>
+        <w:rPr>
           <w:rFonts w:ascii="Trebuchet MS" w:eastAsia="Times New Roman" w:hAnsi="Trebuchet MS"/>
           <w:color w:val="2D3B45"/>
           <w:sz w:val="20"/>
@@ -924,6 +870,27 @@
       </w:pPr>
       <w:r>
         <w:rPr>
+          <w:rFonts w:ascii="Arial Black" w:eastAsia="Times New Roman" w:hAnsi="Arial Black"/>
+          <w:color w:val="70AD47" w:themeColor="accent6"/>
+          <w:sz w:val="20"/>
+          <w:szCs w:val="20"/>
+          <w:lang w:eastAsia="es-VE"/>
+        </w:rPr>
+        <w:lastRenderedPageBreak/>
+        <w:t>DONE =</w:t>
+      </w:r>
+      <w:r>
+        <w:rPr>
+          <w:rFonts w:ascii="Trebuchet MS" w:eastAsia="Times New Roman" w:hAnsi="Trebuchet MS"/>
+          <w:color w:val="70AD47" w:themeColor="accent6"/>
+          <w:sz w:val="20"/>
+          <w:szCs w:val="20"/>
+          <w:lang w:eastAsia="es-VE"/>
+        </w:rPr>
+        <w:t xml:space="preserve"> </w:t>
+      </w:r>
+      <w:r>
+        <w:rPr>
           <w:rFonts w:ascii="Trebuchet MS" w:eastAsia="Times New Roman" w:hAnsi="Trebuchet MS"/>
           <w:color w:val="2D3B45"/>
           <w:sz w:val="20"/>
@@ -954,7 +921,6 @@
           <w:szCs w:val="20"/>
           <w:lang w:eastAsia="es-VE"/>
         </w:rPr>
-        <w:lastRenderedPageBreak/>
         <w:t>DONE =</w:t>
       </w:r>
       <w:r>
@@ -1114,29 +1080,7 @@
           <w:szCs w:val="20"/>
           <w:lang w:eastAsia="es-VE"/>
         </w:rPr>
-        <w:t xml:space="preserve">There are no short cuts when it comes to our passion. We pull out all the stops, giving you the ‘wow’ </w:t>
-      </w:r>
-      <w:proofErr w:type="spellStart"/>
-      <w:r>
-        <w:rPr>
-          <w:rFonts w:ascii="Trebuchet MS" w:eastAsia="Times New Roman" w:hAnsi="Trebuchet MS"/>
-          <w:color w:val="2D3B45"/>
-          <w:sz w:val="20"/>
-          <w:szCs w:val="20"/>
-          <w:lang w:eastAsia="es-VE"/>
-        </w:rPr>
-        <w:t>flavour</w:t>
-      </w:r>
-      <w:proofErr w:type="spellEnd"/>
-      <w:r>
-        <w:rPr>
-          <w:rFonts w:ascii="Trebuchet MS" w:eastAsia="Times New Roman" w:hAnsi="Trebuchet MS"/>
-          <w:color w:val="2D3B45"/>
-          <w:sz w:val="20"/>
-          <w:szCs w:val="20"/>
-          <w:lang w:eastAsia="es-VE"/>
-        </w:rPr>
-        <w:t>, experience and consistency you not only want, but deserve. Our customers keep coming back</w:t>
+        <w:t>There are no short cuts when it comes to our passion. We pull out all the stops, giving you the ‘wow’ flavour, experience and consistency you not only want, but deserve. Our customers keep coming back</w:t>
       </w:r>
       <w:r>
         <w:rPr>
@@ -1156,29 +1100,7 @@
           <w:szCs w:val="20"/>
           <w:lang w:eastAsia="es-VE"/>
         </w:rPr>
-        <w:t xml:space="preserve">We’re a small but nimble family-run </w:t>
-      </w:r>
-      <w:proofErr w:type="spellStart"/>
-      <w:r>
-        <w:rPr>
-          <w:rFonts w:ascii="Trebuchet MS" w:eastAsia="Times New Roman" w:hAnsi="Trebuchet MS"/>
-          <w:color w:val="2D3B45"/>
-          <w:sz w:val="20"/>
-          <w:szCs w:val="20"/>
-          <w:lang w:eastAsia="es-VE"/>
-        </w:rPr>
-        <w:t>take out</w:t>
-      </w:r>
-      <w:proofErr w:type="spellEnd"/>
-      <w:r>
-        <w:rPr>
-          <w:rFonts w:ascii="Trebuchet MS" w:eastAsia="Times New Roman" w:hAnsi="Trebuchet MS"/>
-          <w:color w:val="2D3B45"/>
-          <w:sz w:val="20"/>
-          <w:szCs w:val="20"/>
-          <w:lang w:eastAsia="es-VE"/>
-        </w:rPr>
-        <w:t xml:space="preserve"> and delivery pizza shop in Okotoks, Alberta.</w:t>
+        <w:t>We’re a small but nimble family-run take out and delivery pizza shop in Okotoks, Alberta.</w:t>
       </w:r>
     </w:p>
     <w:p>
@@ -1319,73 +1241,7 @@
           <w:szCs w:val="20"/>
           <w:lang w:eastAsia="es-VE"/>
         </w:rPr>
-        <w:t xml:space="preserve">Okotoks Pizzas are made with only the freshest ingredients like mozzarella, </w:t>
-      </w:r>
-      <w:proofErr w:type="spellStart"/>
-      <w:r>
-        <w:rPr>
-          <w:rFonts w:ascii="Trebuchet MS" w:eastAsia="Times New Roman" w:hAnsi="Trebuchet MS"/>
-          <w:color w:val="2D3B45"/>
-          <w:sz w:val="20"/>
-          <w:szCs w:val="20"/>
-          <w:lang w:eastAsia="es-VE"/>
-        </w:rPr>
-        <w:t>roma</w:t>
-      </w:r>
-      <w:proofErr w:type="spellEnd"/>
-      <w:r>
-        <w:rPr>
-          <w:rFonts w:ascii="Trebuchet MS" w:eastAsia="Times New Roman" w:hAnsi="Trebuchet MS"/>
-          <w:color w:val="2D3B45"/>
-          <w:sz w:val="20"/>
-          <w:szCs w:val="20"/>
-          <w:lang w:eastAsia="es-VE"/>
-        </w:rPr>
-        <w:t xml:space="preserve"> tomatoes, made-from-scratch sauce and even features premium toppings like </w:t>
-      </w:r>
-      <w:proofErr w:type="spellStart"/>
-      <w:r>
-        <w:rPr>
-          <w:rFonts w:ascii="Trebuchet MS" w:eastAsia="Times New Roman" w:hAnsi="Trebuchet MS"/>
-          <w:color w:val="2D3B45"/>
-          <w:sz w:val="20"/>
-          <w:szCs w:val="20"/>
-          <w:lang w:eastAsia="es-VE"/>
-        </w:rPr>
-        <w:t>Sorriso</w:t>
-      </w:r>
-      <w:proofErr w:type="spellEnd"/>
-      <w:r>
-        <w:rPr>
-          <w:rFonts w:ascii="Trebuchet MS" w:eastAsia="Times New Roman" w:hAnsi="Trebuchet MS"/>
-          <w:color w:val="2D3B45"/>
-          <w:sz w:val="20"/>
-          <w:szCs w:val="20"/>
-          <w:lang w:eastAsia="es-VE"/>
-        </w:rPr>
-        <w:t xml:space="preserve"> Pepperoni, salami from </w:t>
-      </w:r>
-      <w:proofErr w:type="spellStart"/>
-      <w:r>
-        <w:rPr>
-          <w:rFonts w:ascii="Trebuchet MS" w:eastAsia="Times New Roman" w:hAnsi="Trebuchet MS"/>
-          <w:color w:val="2D3B45"/>
-          <w:sz w:val="20"/>
-          <w:szCs w:val="20"/>
-          <w:lang w:eastAsia="es-VE"/>
-        </w:rPr>
-        <w:t>Valbella</w:t>
-      </w:r>
-      <w:proofErr w:type="spellEnd"/>
-      <w:r>
-        <w:rPr>
-          <w:rFonts w:ascii="Trebuchet MS" w:eastAsia="Times New Roman" w:hAnsi="Trebuchet MS"/>
-          <w:color w:val="2D3B45"/>
-          <w:sz w:val="20"/>
-          <w:szCs w:val="20"/>
-          <w:lang w:eastAsia="es-VE"/>
-        </w:rPr>
-        <w:t xml:space="preserve"> meats and a healthy Flax crust. You feel good about ordering it. You feel good about eating it. And you feel even better knowing we're always ready to make you more.</w:t>
+        <w:t>Okotoks Pizzas are made with only the freshest ingredients like mozzarella, roma tomatoes, made-from-scratch sauce and even features premium toppings like Sorriso Pepperoni, salami from Valbella meats and a healthy Flax crust. You feel good about ordering it. You feel good about eating it. And you feel even better knowing we're always ready to make you more.</w:t>
       </w:r>
     </w:p>
     <w:p>
@@ -1545,7 +1401,6 @@
                 <w:lang w:val="es-VE" w:eastAsia="es-VE"/>
               </w:rPr>
             </w:pPr>
-            <w:proofErr w:type="spellStart"/>
             <w:r>
               <w:rPr>
                 <w:rFonts w:ascii="Trebuchet MS" w:eastAsia="Times New Roman" w:hAnsi="Trebuchet MS" w:cs="Times New Roman"/>
@@ -1555,7 +1410,6 @@
               </w:rPr>
               <w:t>Criteria</w:t>
             </w:r>
-            <w:proofErr w:type="spellEnd"/>
           </w:p>
         </w:tc>
         <w:tc>
@@ -1603,7 +1457,6 @@
                 <w:lang w:val="es-VE" w:eastAsia="es-VE"/>
               </w:rPr>
             </w:pPr>
-            <w:proofErr w:type="spellStart"/>
             <w:r>
               <w:rPr>
                 <w:rFonts w:ascii="Trebuchet MS" w:eastAsia="Times New Roman" w:hAnsi="Trebuchet MS" w:cs="Times New Roman"/>
@@ -1613,7 +1466,6 @@
               </w:rPr>
               <w:t>Pts</w:t>
             </w:r>
-            <w:proofErr w:type="spellEnd"/>
           </w:p>
         </w:tc>
       </w:tr>
@@ -1772,19 +1624,8 @@
                       <w:szCs w:val="20"/>
                       <w:lang w:val="es-VE" w:eastAsia="es-VE"/>
                     </w:rPr>
-                    <w:t>50.0 </w:t>
+                    <w:t>50.0 pts</w:t>
                   </w:r>
-                  <w:proofErr w:type="spellStart"/>
-                  <w:r>
-                    <w:rPr>
-                      <w:rFonts w:ascii="Trebuchet MS" w:eastAsia="Times New Roman" w:hAnsi="Trebuchet MS" w:cs="Times New Roman"/>
-                      <w:sz w:val="20"/>
-                      <w:szCs w:val="20"/>
-                      <w:lang w:val="es-VE" w:eastAsia="es-VE"/>
-                    </w:rPr>
-                    <w:t>pts</w:t>
-                  </w:r>
-                  <w:proofErr w:type="spellEnd"/>
                 </w:p>
                 <w:p>
                   <w:pPr>
@@ -1844,19 +1685,8 @@
                       <w:szCs w:val="20"/>
                       <w:lang w:val="es-VE" w:eastAsia="es-VE"/>
                     </w:rPr>
-                    <w:t>0.0 </w:t>
+                    <w:t>0.0 pts</w:t>
                   </w:r>
-                  <w:proofErr w:type="spellStart"/>
-                  <w:r>
-                    <w:rPr>
-                      <w:rFonts w:ascii="Trebuchet MS" w:eastAsia="Times New Roman" w:hAnsi="Trebuchet MS" w:cs="Times New Roman"/>
-                      <w:sz w:val="20"/>
-                      <w:szCs w:val="20"/>
-                      <w:lang w:val="es-VE" w:eastAsia="es-VE"/>
-                    </w:rPr>
-                    <w:t>pts</w:t>
-                  </w:r>
-                  <w:proofErr w:type="spellEnd"/>
                 </w:p>
                 <w:p>
                   <w:pPr>
@@ -1921,19 +1751,8 @@
                 <w:szCs w:val="20"/>
                 <w:lang w:val="es-VE" w:eastAsia="es-VE"/>
               </w:rPr>
-              <w:t>50.0 </w:t>
-            </w:r>
-            <w:proofErr w:type="spellStart"/>
-            <w:r>
-              <w:rPr>
-                <w:rFonts w:ascii="Trebuchet MS" w:eastAsia="Times New Roman" w:hAnsi="Trebuchet MS" w:cs="Times New Roman"/>
-                <w:sz w:val="20"/>
-                <w:szCs w:val="20"/>
-                <w:lang w:val="es-VE" w:eastAsia="es-VE"/>
-              </w:rPr>
-              <w:t>pts</w:t>
-            </w:r>
-            <w:proofErr w:type="spellEnd"/>
+              <w:t>50.0 pts</w:t>
+            </w:r>
           </w:p>
         </w:tc>
       </w:tr>
@@ -2093,19 +1912,8 @@
                       <w:szCs w:val="20"/>
                       <w:lang w:val="es-VE" w:eastAsia="es-VE"/>
                     </w:rPr>
-                    <w:t>50.0 </w:t>
+                    <w:t>50.0 pts</w:t>
                   </w:r>
-                  <w:proofErr w:type="spellStart"/>
-                  <w:r>
-                    <w:rPr>
-                      <w:rFonts w:ascii="Trebuchet MS" w:eastAsia="Times New Roman" w:hAnsi="Trebuchet MS" w:cs="Times New Roman"/>
-                      <w:sz w:val="20"/>
-                      <w:szCs w:val="20"/>
-                      <w:lang w:val="es-VE" w:eastAsia="es-VE"/>
-                    </w:rPr>
-                    <w:t>pts</w:t>
-                  </w:r>
-                  <w:proofErr w:type="spellEnd"/>
                 </w:p>
                 <w:p>
                   <w:pPr>
@@ -2165,19 +1973,8 @@
                       <w:szCs w:val="20"/>
                       <w:lang w:val="es-VE" w:eastAsia="es-VE"/>
                     </w:rPr>
-                    <w:t>0.0 </w:t>
+                    <w:t>0.0 pts</w:t>
                   </w:r>
-                  <w:proofErr w:type="spellStart"/>
-                  <w:r>
-                    <w:rPr>
-                      <w:rFonts w:ascii="Trebuchet MS" w:eastAsia="Times New Roman" w:hAnsi="Trebuchet MS" w:cs="Times New Roman"/>
-                      <w:sz w:val="20"/>
-                      <w:szCs w:val="20"/>
-                      <w:lang w:val="es-VE" w:eastAsia="es-VE"/>
-                    </w:rPr>
-                    <w:t>pts</w:t>
-                  </w:r>
-                  <w:proofErr w:type="spellEnd"/>
                 </w:p>
                 <w:p>
                   <w:pPr>
@@ -2242,19 +2039,8 @@
                 <w:szCs w:val="20"/>
                 <w:lang w:val="es-VE" w:eastAsia="es-VE"/>
               </w:rPr>
-              <w:t>50.0 </w:t>
-            </w:r>
-            <w:proofErr w:type="spellStart"/>
-            <w:r>
-              <w:rPr>
-                <w:rFonts w:ascii="Trebuchet MS" w:eastAsia="Times New Roman" w:hAnsi="Trebuchet MS" w:cs="Times New Roman"/>
-                <w:sz w:val="20"/>
-                <w:szCs w:val="20"/>
-                <w:lang w:val="es-VE" w:eastAsia="es-VE"/>
-              </w:rPr>
-              <w:t>pts</w:t>
-            </w:r>
-            <w:proofErr w:type="spellEnd"/>
+              <w:t>50.0 pts</w:t>
+            </w:r>
           </w:p>
         </w:tc>
       </w:tr>
@@ -2413,19 +2199,8 @@
                       <w:szCs w:val="20"/>
                       <w:lang w:val="es-VE" w:eastAsia="es-VE"/>
                     </w:rPr>
-                    <w:t>100.0 </w:t>
+                    <w:t>100.0 pts</w:t>
                   </w:r>
-                  <w:proofErr w:type="spellStart"/>
-                  <w:r>
-                    <w:rPr>
-                      <w:rFonts w:ascii="Trebuchet MS" w:eastAsia="Times New Roman" w:hAnsi="Trebuchet MS" w:cs="Times New Roman"/>
-                      <w:sz w:val="20"/>
-                      <w:szCs w:val="20"/>
-                      <w:lang w:val="es-VE" w:eastAsia="es-VE"/>
-                    </w:rPr>
-                    <w:t>pts</w:t>
-                  </w:r>
-                  <w:proofErr w:type="spellEnd"/>
                 </w:p>
                 <w:p>
                   <w:pPr>
@@ -2485,19 +2260,8 @@
                       <w:szCs w:val="20"/>
                       <w:lang w:val="es-VE" w:eastAsia="es-VE"/>
                     </w:rPr>
-                    <w:t>0.0 </w:t>
+                    <w:t>0.0 pts</w:t>
                   </w:r>
-                  <w:proofErr w:type="spellStart"/>
-                  <w:r>
-                    <w:rPr>
-                      <w:rFonts w:ascii="Trebuchet MS" w:eastAsia="Times New Roman" w:hAnsi="Trebuchet MS" w:cs="Times New Roman"/>
-                      <w:sz w:val="20"/>
-                      <w:szCs w:val="20"/>
-                      <w:lang w:val="es-VE" w:eastAsia="es-VE"/>
-                    </w:rPr>
-                    <w:t>pts</w:t>
-                  </w:r>
-                  <w:proofErr w:type="spellEnd"/>
                 </w:p>
                 <w:p>
                   <w:pPr>
@@ -2562,19 +2326,8 @@
                 <w:szCs w:val="20"/>
                 <w:lang w:val="es-VE" w:eastAsia="es-VE"/>
               </w:rPr>
-              <w:t>100.0 </w:t>
-            </w:r>
-            <w:proofErr w:type="spellStart"/>
-            <w:r>
-              <w:rPr>
-                <w:rFonts w:ascii="Trebuchet MS" w:eastAsia="Times New Roman" w:hAnsi="Trebuchet MS" w:cs="Times New Roman"/>
-                <w:sz w:val="20"/>
-                <w:szCs w:val="20"/>
-                <w:lang w:val="es-VE" w:eastAsia="es-VE"/>
-              </w:rPr>
-              <w:t>pts</w:t>
-            </w:r>
-            <w:proofErr w:type="spellEnd"/>
+              <w:t>100.0 pts</w:t>
+            </w:r>
           </w:p>
         </w:tc>
       </w:tr>
@@ -2734,19 +2487,8 @@
                       <w:szCs w:val="20"/>
                       <w:lang w:val="es-VE" w:eastAsia="es-VE"/>
                     </w:rPr>
-                    <w:t>100.0 </w:t>
+                    <w:t>100.0 pts</w:t>
                   </w:r>
-                  <w:proofErr w:type="spellStart"/>
-                  <w:r>
-                    <w:rPr>
-                      <w:rFonts w:ascii="Trebuchet MS" w:eastAsia="Times New Roman" w:hAnsi="Trebuchet MS" w:cs="Times New Roman"/>
-                      <w:sz w:val="20"/>
-                      <w:szCs w:val="20"/>
-                      <w:lang w:val="es-VE" w:eastAsia="es-VE"/>
-                    </w:rPr>
-                    <w:t>pts</w:t>
-                  </w:r>
-                  <w:proofErr w:type="spellEnd"/>
                 </w:p>
                 <w:p>
                   <w:pPr>
@@ -2806,19 +2548,8 @@
                       <w:szCs w:val="20"/>
                       <w:lang w:val="es-VE" w:eastAsia="es-VE"/>
                     </w:rPr>
-                    <w:t>0.0 </w:t>
+                    <w:t>0.0 pts</w:t>
                   </w:r>
-                  <w:proofErr w:type="spellStart"/>
-                  <w:r>
-                    <w:rPr>
-                      <w:rFonts w:ascii="Trebuchet MS" w:eastAsia="Times New Roman" w:hAnsi="Trebuchet MS" w:cs="Times New Roman"/>
-                      <w:sz w:val="20"/>
-                      <w:szCs w:val="20"/>
-                      <w:lang w:val="es-VE" w:eastAsia="es-VE"/>
-                    </w:rPr>
-                    <w:t>pts</w:t>
-                  </w:r>
-                  <w:proofErr w:type="spellEnd"/>
                 </w:p>
                 <w:p>
                   <w:pPr>
@@ -2883,19 +2614,8 @@
                 <w:szCs w:val="20"/>
                 <w:lang w:val="es-VE" w:eastAsia="es-VE"/>
               </w:rPr>
-              <w:t>100.0 </w:t>
-            </w:r>
-            <w:proofErr w:type="spellStart"/>
-            <w:r>
-              <w:rPr>
-                <w:rFonts w:ascii="Trebuchet MS" w:eastAsia="Times New Roman" w:hAnsi="Trebuchet MS" w:cs="Times New Roman"/>
-                <w:sz w:val="20"/>
-                <w:szCs w:val="20"/>
-                <w:lang w:val="es-VE" w:eastAsia="es-VE"/>
-              </w:rPr>
-              <w:t>pts</w:t>
-            </w:r>
-            <w:proofErr w:type="spellEnd"/>
+              <w:t>100.0 pts</w:t>
+            </w:r>
           </w:p>
         </w:tc>
       </w:tr>
@@ -3054,19 +2774,8 @@
                       <w:szCs w:val="20"/>
                       <w:lang w:val="es-VE" w:eastAsia="es-VE"/>
                     </w:rPr>
-                    <w:t>50.0 </w:t>
+                    <w:t>50.0 pts</w:t>
                   </w:r>
-                  <w:proofErr w:type="spellStart"/>
-                  <w:r>
-                    <w:rPr>
-                      <w:rFonts w:ascii="Trebuchet MS" w:eastAsia="Times New Roman" w:hAnsi="Trebuchet MS" w:cs="Times New Roman"/>
-                      <w:sz w:val="20"/>
-                      <w:szCs w:val="20"/>
-                      <w:lang w:val="es-VE" w:eastAsia="es-VE"/>
-                    </w:rPr>
-                    <w:t>pts</w:t>
-                  </w:r>
-                  <w:proofErr w:type="spellEnd"/>
                 </w:p>
                 <w:p>
                   <w:pPr>
@@ -3126,19 +2835,8 @@
                       <w:szCs w:val="20"/>
                       <w:lang w:val="es-VE" w:eastAsia="es-VE"/>
                     </w:rPr>
-                    <w:t>0.0 </w:t>
+                    <w:t>0.0 pts</w:t>
                   </w:r>
-                  <w:proofErr w:type="spellStart"/>
-                  <w:r>
-                    <w:rPr>
-                      <w:rFonts w:ascii="Trebuchet MS" w:eastAsia="Times New Roman" w:hAnsi="Trebuchet MS" w:cs="Times New Roman"/>
-                      <w:sz w:val="20"/>
-                      <w:szCs w:val="20"/>
-                      <w:lang w:val="es-VE" w:eastAsia="es-VE"/>
-                    </w:rPr>
-                    <w:t>pts</w:t>
-                  </w:r>
-                  <w:proofErr w:type="spellEnd"/>
                 </w:p>
                 <w:p>
                   <w:pPr>
@@ -3203,19 +2901,8 @@
                 <w:szCs w:val="20"/>
                 <w:lang w:val="es-VE" w:eastAsia="es-VE"/>
               </w:rPr>
-              <w:t>50.0 </w:t>
-            </w:r>
-            <w:proofErr w:type="spellStart"/>
-            <w:r>
-              <w:rPr>
-                <w:rFonts w:ascii="Trebuchet MS" w:eastAsia="Times New Roman" w:hAnsi="Trebuchet MS" w:cs="Times New Roman"/>
-                <w:sz w:val="20"/>
-                <w:szCs w:val="20"/>
-                <w:lang w:val="es-VE" w:eastAsia="es-VE"/>
-              </w:rPr>
-              <w:t>pts</w:t>
-            </w:r>
-            <w:proofErr w:type="spellEnd"/>
+              <w:t>50.0 pts</w:t>
+            </w:r>
           </w:p>
         </w:tc>
       </w:tr>
@@ -3375,19 +3062,8 @@
                       <w:szCs w:val="20"/>
                       <w:lang w:val="es-VE" w:eastAsia="es-VE"/>
                     </w:rPr>
-                    <w:t>50.0 </w:t>
+                    <w:t>50.0 pts</w:t>
                   </w:r>
-                  <w:proofErr w:type="spellStart"/>
-                  <w:r>
-                    <w:rPr>
-                      <w:rFonts w:ascii="Trebuchet MS" w:eastAsia="Times New Roman" w:hAnsi="Trebuchet MS" w:cs="Times New Roman"/>
-                      <w:sz w:val="20"/>
-                      <w:szCs w:val="20"/>
-                      <w:lang w:val="es-VE" w:eastAsia="es-VE"/>
-                    </w:rPr>
-                    <w:t>pts</w:t>
-                  </w:r>
-                  <w:proofErr w:type="spellEnd"/>
                 </w:p>
                 <w:p>
                   <w:pPr>
@@ -3447,19 +3123,8 @@
                       <w:szCs w:val="20"/>
                       <w:lang w:val="es-VE" w:eastAsia="es-VE"/>
                     </w:rPr>
-                    <w:t>0.0 </w:t>
+                    <w:t>0.0 pts</w:t>
                   </w:r>
-                  <w:proofErr w:type="spellStart"/>
-                  <w:r>
-                    <w:rPr>
-                      <w:rFonts w:ascii="Trebuchet MS" w:eastAsia="Times New Roman" w:hAnsi="Trebuchet MS" w:cs="Times New Roman"/>
-                      <w:sz w:val="20"/>
-                      <w:szCs w:val="20"/>
-                      <w:lang w:val="es-VE" w:eastAsia="es-VE"/>
-                    </w:rPr>
-                    <w:t>pts</w:t>
-                  </w:r>
-                  <w:proofErr w:type="spellEnd"/>
                 </w:p>
                 <w:p>
                   <w:pPr>
@@ -3524,19 +3189,8 @@
                 <w:szCs w:val="20"/>
                 <w:lang w:val="es-VE" w:eastAsia="es-VE"/>
               </w:rPr>
-              <w:t>50.0 </w:t>
-            </w:r>
-            <w:proofErr w:type="spellStart"/>
-            <w:r>
-              <w:rPr>
-                <w:rFonts w:ascii="Trebuchet MS" w:eastAsia="Times New Roman" w:hAnsi="Trebuchet MS" w:cs="Times New Roman"/>
-                <w:sz w:val="20"/>
-                <w:szCs w:val="20"/>
-                <w:lang w:val="es-VE" w:eastAsia="es-VE"/>
-              </w:rPr>
-              <w:t>pts</w:t>
-            </w:r>
-            <w:proofErr w:type="spellEnd"/>
+              <w:t>50.0 pts</w:t>
+            </w:r>
           </w:p>
         </w:tc>
       </w:tr>
@@ -3627,7 +3281,6 @@
                 <w:lang w:val="es-VE" w:eastAsia="es-VE"/>
               </w:rPr>
             </w:pPr>
-            <w:proofErr w:type="spellStart"/>
             <w:r>
               <w:rPr>
                 <w:rFonts w:ascii="Trebuchet MS" w:eastAsia="Times New Roman" w:hAnsi="Trebuchet MS" w:cs="Times New Roman"/>
@@ -3635,57 +3288,7 @@
                 <w:szCs w:val="20"/>
                 <w:lang w:val="es-VE" w:eastAsia="es-VE"/>
               </w:rPr>
-              <w:t>Is</w:t>
-            </w:r>
-            <w:proofErr w:type="spellEnd"/>
-            <w:r>
-              <w:rPr>
-                <w:rFonts w:ascii="Trebuchet MS" w:eastAsia="Times New Roman" w:hAnsi="Trebuchet MS" w:cs="Times New Roman"/>
-                <w:sz w:val="20"/>
-                <w:szCs w:val="20"/>
-                <w:lang w:val="es-VE" w:eastAsia="es-VE"/>
-              </w:rPr>
-              <w:t xml:space="preserve"> </w:t>
-            </w:r>
-            <w:proofErr w:type="spellStart"/>
-            <w:r>
-              <w:rPr>
-                <w:rFonts w:ascii="Trebuchet MS" w:eastAsia="Times New Roman" w:hAnsi="Trebuchet MS" w:cs="Times New Roman"/>
-                <w:sz w:val="20"/>
-                <w:szCs w:val="20"/>
-                <w:lang w:val="es-VE" w:eastAsia="es-VE"/>
-              </w:rPr>
-              <w:t>the</w:t>
-            </w:r>
-            <w:proofErr w:type="spellEnd"/>
-            <w:r>
-              <w:rPr>
-                <w:rFonts w:ascii="Trebuchet MS" w:eastAsia="Times New Roman" w:hAnsi="Trebuchet MS" w:cs="Times New Roman"/>
-                <w:sz w:val="20"/>
-                <w:szCs w:val="20"/>
-                <w:lang w:val="es-VE" w:eastAsia="es-VE"/>
-              </w:rPr>
-              <w:t xml:space="preserve"> video </w:t>
-            </w:r>
-            <w:proofErr w:type="spellStart"/>
-            <w:r>
-              <w:rPr>
-                <w:rFonts w:ascii="Trebuchet MS" w:eastAsia="Times New Roman" w:hAnsi="Trebuchet MS" w:cs="Times New Roman"/>
-                <w:sz w:val="20"/>
-                <w:szCs w:val="20"/>
-                <w:lang w:val="es-VE" w:eastAsia="es-VE"/>
-              </w:rPr>
-              <w:t>responsive</w:t>
-            </w:r>
-            <w:proofErr w:type="spellEnd"/>
-            <w:r>
-              <w:rPr>
-                <w:rFonts w:ascii="Trebuchet MS" w:eastAsia="Times New Roman" w:hAnsi="Trebuchet MS" w:cs="Times New Roman"/>
-                <w:sz w:val="20"/>
-                <w:szCs w:val="20"/>
-                <w:lang w:val="es-VE" w:eastAsia="es-VE"/>
-              </w:rPr>
-              <w:t>?</w:t>
+              <w:t>Is the video responsive?</w:t>
             </w:r>
           </w:p>
         </w:tc>
@@ -3746,19 +3349,8 @@
                       <w:szCs w:val="20"/>
                       <w:lang w:val="es-VE" w:eastAsia="es-VE"/>
                     </w:rPr>
-                    <w:t>50.0 </w:t>
+                    <w:t>50.0 pts</w:t>
                   </w:r>
-                  <w:proofErr w:type="spellStart"/>
-                  <w:r>
-                    <w:rPr>
-                      <w:rFonts w:ascii="Trebuchet MS" w:eastAsia="Times New Roman" w:hAnsi="Trebuchet MS" w:cs="Times New Roman"/>
-                      <w:sz w:val="20"/>
-                      <w:szCs w:val="20"/>
-                      <w:lang w:val="es-VE" w:eastAsia="es-VE"/>
-                    </w:rPr>
-                    <w:t>pts</w:t>
-                  </w:r>
-                  <w:proofErr w:type="spellEnd"/>
                 </w:p>
                 <w:p>
                   <w:pPr>
@@ -3818,19 +3410,8 @@
                       <w:szCs w:val="20"/>
                       <w:lang w:val="es-VE" w:eastAsia="es-VE"/>
                     </w:rPr>
-                    <w:t>0.0 </w:t>
+                    <w:t>0.0 pts</w:t>
                   </w:r>
-                  <w:proofErr w:type="spellStart"/>
-                  <w:r>
-                    <w:rPr>
-                      <w:rFonts w:ascii="Trebuchet MS" w:eastAsia="Times New Roman" w:hAnsi="Trebuchet MS" w:cs="Times New Roman"/>
-                      <w:sz w:val="20"/>
-                      <w:szCs w:val="20"/>
-                      <w:lang w:val="es-VE" w:eastAsia="es-VE"/>
-                    </w:rPr>
-                    <w:t>pts</w:t>
-                  </w:r>
-                  <w:proofErr w:type="spellEnd"/>
                 </w:p>
                 <w:p>
                   <w:pPr>
@@ -3895,19 +3476,8 @@
                 <w:szCs w:val="20"/>
                 <w:lang w:val="es-VE" w:eastAsia="es-VE"/>
               </w:rPr>
-              <w:t>50.0 </w:t>
-            </w:r>
-            <w:proofErr w:type="spellStart"/>
-            <w:r>
-              <w:rPr>
-                <w:rFonts w:ascii="Trebuchet MS" w:eastAsia="Times New Roman" w:hAnsi="Trebuchet MS" w:cs="Times New Roman"/>
-                <w:sz w:val="20"/>
-                <w:szCs w:val="20"/>
-                <w:lang w:val="es-VE" w:eastAsia="es-VE"/>
-              </w:rPr>
-              <w:t>pts</w:t>
-            </w:r>
-            <w:proofErr w:type="spellEnd"/>
+              <w:t>50.0 pts</w:t>
+            </w:r>
           </w:p>
         </w:tc>
       </w:tr>
@@ -4065,19 +3635,8 @@
                       <w:szCs w:val="20"/>
                       <w:lang w:val="es-VE" w:eastAsia="es-VE"/>
                     </w:rPr>
-                    <w:t>50.0 </w:t>
+                    <w:t>50.0 pts</w:t>
                   </w:r>
-                  <w:proofErr w:type="spellStart"/>
-                  <w:r>
-                    <w:rPr>
-                      <w:rFonts w:ascii="Trebuchet MS" w:eastAsia="Times New Roman" w:hAnsi="Trebuchet MS" w:cs="Times New Roman"/>
-                      <w:sz w:val="20"/>
-                      <w:szCs w:val="20"/>
-                      <w:lang w:val="es-VE" w:eastAsia="es-VE"/>
-                    </w:rPr>
-                    <w:t>pts</w:t>
-                  </w:r>
-                  <w:proofErr w:type="spellEnd"/>
                 </w:p>
                 <w:p>
                   <w:pPr>
@@ -4137,19 +3696,8 @@
                       <w:szCs w:val="20"/>
                       <w:lang w:val="es-VE" w:eastAsia="es-VE"/>
                     </w:rPr>
-                    <w:t>0.0 </w:t>
+                    <w:t>0.0 pts</w:t>
                   </w:r>
-                  <w:proofErr w:type="spellStart"/>
-                  <w:r>
-                    <w:rPr>
-                      <w:rFonts w:ascii="Trebuchet MS" w:eastAsia="Times New Roman" w:hAnsi="Trebuchet MS" w:cs="Times New Roman"/>
-                      <w:sz w:val="20"/>
-                      <w:szCs w:val="20"/>
-                      <w:lang w:val="es-VE" w:eastAsia="es-VE"/>
-                    </w:rPr>
-                    <w:t>pts</w:t>
-                  </w:r>
-                  <w:proofErr w:type="spellEnd"/>
                 </w:p>
                 <w:p>
                   <w:pPr>
@@ -4214,19 +3762,8 @@
                 <w:szCs w:val="20"/>
                 <w:lang w:val="es-VE" w:eastAsia="es-VE"/>
               </w:rPr>
-              <w:t>50.0 </w:t>
-            </w:r>
-            <w:proofErr w:type="spellStart"/>
-            <w:r>
-              <w:rPr>
-                <w:rFonts w:ascii="Trebuchet MS" w:eastAsia="Times New Roman" w:hAnsi="Trebuchet MS" w:cs="Times New Roman"/>
-                <w:sz w:val="20"/>
-                <w:szCs w:val="20"/>
-                <w:lang w:val="es-VE" w:eastAsia="es-VE"/>
-              </w:rPr>
-              <w:t>pts</w:t>
-            </w:r>
-            <w:proofErr w:type="spellEnd"/>
+              <w:t>50.0 pts</w:t>
+            </w:r>
           </w:p>
         </w:tc>
       </w:tr>
@@ -4317,7 +3854,6 @@
                 <w:lang w:val="es-VE" w:eastAsia="es-VE"/>
               </w:rPr>
             </w:pPr>
-            <w:proofErr w:type="gramStart"/>
             <w:r>
               <w:rPr>
                 <w:rFonts w:ascii="Trebuchet MS" w:eastAsia="Times New Roman" w:hAnsi="Trebuchet MS" w:cs="Times New Roman"/>
@@ -4325,69 +3861,8 @@
                 <w:szCs w:val="20"/>
                 <w:lang w:val="es-VE" w:eastAsia="es-VE"/>
               </w:rPr>
-              <w:t xml:space="preserve">Are </w:t>
-            </w:r>
-            <w:proofErr w:type="spellStart"/>
-            <w:r>
-              <w:rPr>
-                <w:rFonts w:ascii="Trebuchet MS" w:eastAsia="Times New Roman" w:hAnsi="Trebuchet MS" w:cs="Times New Roman"/>
-                <w:sz w:val="20"/>
-                <w:szCs w:val="20"/>
-                <w:lang w:val="es-VE" w:eastAsia="es-VE"/>
-              </w:rPr>
-              <w:t>the</w:t>
-            </w:r>
-            <w:proofErr w:type="spellEnd"/>
-            <w:r>
-              <w:rPr>
-                <w:rFonts w:ascii="Trebuchet MS" w:eastAsia="Times New Roman" w:hAnsi="Trebuchet MS" w:cs="Times New Roman"/>
-                <w:sz w:val="20"/>
-                <w:szCs w:val="20"/>
-                <w:lang w:val="es-VE" w:eastAsia="es-VE"/>
-              </w:rPr>
-              <w:t xml:space="preserve"> </w:t>
-            </w:r>
-            <w:proofErr w:type="spellStart"/>
-            <w:r>
-              <w:rPr>
-                <w:rFonts w:ascii="Trebuchet MS" w:eastAsia="Times New Roman" w:hAnsi="Trebuchet MS" w:cs="Times New Roman"/>
-                <w:sz w:val="20"/>
-                <w:szCs w:val="20"/>
-                <w:lang w:val="es-VE" w:eastAsia="es-VE"/>
-              </w:rPr>
-              <w:t>pictures</w:t>
-            </w:r>
-            <w:proofErr w:type="spellEnd"/>
-            <w:r>
-              <w:rPr>
-                <w:rFonts w:ascii="Trebuchet MS" w:eastAsia="Times New Roman" w:hAnsi="Trebuchet MS" w:cs="Times New Roman"/>
-                <w:sz w:val="20"/>
-                <w:szCs w:val="20"/>
-                <w:lang w:val="es-VE" w:eastAsia="es-VE"/>
-              </w:rPr>
-              <w:t xml:space="preserve"> </w:t>
-            </w:r>
-            <w:proofErr w:type="spellStart"/>
-            <w:r>
-              <w:rPr>
-                <w:rFonts w:ascii="Trebuchet MS" w:eastAsia="Times New Roman" w:hAnsi="Trebuchet MS" w:cs="Times New Roman"/>
-                <w:sz w:val="20"/>
-                <w:szCs w:val="20"/>
-                <w:lang w:val="es-VE" w:eastAsia="es-VE"/>
-              </w:rPr>
-              <w:t>responsive</w:t>
-            </w:r>
-            <w:proofErr w:type="spellEnd"/>
-            <w:r>
-              <w:rPr>
-                <w:rFonts w:ascii="Trebuchet MS" w:eastAsia="Times New Roman" w:hAnsi="Trebuchet MS" w:cs="Times New Roman"/>
-                <w:sz w:val="20"/>
-                <w:szCs w:val="20"/>
-                <w:lang w:val="es-VE" w:eastAsia="es-VE"/>
-              </w:rPr>
-              <w:t>?</w:t>
-            </w:r>
-            <w:proofErr w:type="gramEnd"/>
+              <w:t>Are the pictures responsive?</w:t>
+            </w:r>
           </w:p>
         </w:tc>
         <w:tc>
@@ -4447,19 +3922,8 @@
                       <w:szCs w:val="20"/>
                       <w:lang w:val="es-VE" w:eastAsia="es-VE"/>
                     </w:rPr>
-                    <w:t>100.0 </w:t>
+                    <w:t>100.0 pts</w:t>
                   </w:r>
-                  <w:proofErr w:type="spellStart"/>
-                  <w:r>
-                    <w:rPr>
-                      <w:rFonts w:ascii="Trebuchet MS" w:eastAsia="Times New Roman" w:hAnsi="Trebuchet MS" w:cs="Times New Roman"/>
-                      <w:sz w:val="20"/>
-                      <w:szCs w:val="20"/>
-                      <w:lang w:val="es-VE" w:eastAsia="es-VE"/>
-                    </w:rPr>
-                    <w:t>pts</w:t>
-                  </w:r>
-                  <w:proofErr w:type="spellEnd"/>
                 </w:p>
                 <w:p>
                   <w:pPr>
@@ -4519,19 +3983,8 @@
                       <w:szCs w:val="20"/>
                       <w:lang w:val="es-VE" w:eastAsia="es-VE"/>
                     </w:rPr>
-                    <w:t>0.0 </w:t>
+                    <w:t>0.0 pts</w:t>
                   </w:r>
-                  <w:proofErr w:type="spellStart"/>
-                  <w:r>
-                    <w:rPr>
-                      <w:rFonts w:ascii="Trebuchet MS" w:eastAsia="Times New Roman" w:hAnsi="Trebuchet MS" w:cs="Times New Roman"/>
-                      <w:sz w:val="20"/>
-                      <w:szCs w:val="20"/>
-                      <w:lang w:val="es-VE" w:eastAsia="es-VE"/>
-                    </w:rPr>
-                    <w:t>pts</w:t>
-                  </w:r>
-                  <w:proofErr w:type="spellEnd"/>
                 </w:p>
                 <w:p>
                   <w:pPr>
@@ -4596,19 +4049,8 @@
                 <w:szCs w:val="20"/>
                 <w:lang w:val="es-VE" w:eastAsia="es-VE"/>
               </w:rPr>
-              <w:t>100.0 </w:t>
-            </w:r>
-            <w:proofErr w:type="spellStart"/>
-            <w:r>
-              <w:rPr>
-                <w:rFonts w:ascii="Trebuchet MS" w:eastAsia="Times New Roman" w:hAnsi="Trebuchet MS" w:cs="Times New Roman"/>
-                <w:sz w:val="20"/>
-                <w:szCs w:val="20"/>
-                <w:lang w:val="es-VE" w:eastAsia="es-VE"/>
-              </w:rPr>
-              <w:t>pts</w:t>
-            </w:r>
-            <w:proofErr w:type="spellEnd"/>
+              <w:t>100.0 pts</w:t>
+            </w:r>
           </w:p>
         </w:tc>
       </w:tr>
@@ -4770,19 +4212,8 @@
                       <w:lang w:val="es-VE" w:eastAsia="es-VE"/>
                     </w:rPr>
                     <w:lastRenderedPageBreak/>
-                    <w:t>100.0 </w:t>
+                    <w:t>100.0 pts</w:t>
                   </w:r>
-                  <w:proofErr w:type="spellStart"/>
-                  <w:r>
-                    <w:rPr>
-                      <w:rFonts w:ascii="Trebuchet MS" w:eastAsia="Times New Roman" w:hAnsi="Trebuchet MS" w:cs="Times New Roman"/>
-                      <w:sz w:val="20"/>
-                      <w:szCs w:val="20"/>
-                      <w:lang w:val="es-VE" w:eastAsia="es-VE"/>
-                    </w:rPr>
-                    <w:t>pts</w:t>
-                  </w:r>
-                  <w:proofErr w:type="spellEnd"/>
                 </w:p>
                 <w:p>
                   <w:pPr>
@@ -4842,19 +4273,8 @@
                       <w:szCs w:val="20"/>
                       <w:lang w:val="es-VE" w:eastAsia="es-VE"/>
                     </w:rPr>
-                    <w:t>0.0 </w:t>
+                    <w:t>0.0 pts</w:t>
                   </w:r>
-                  <w:proofErr w:type="spellStart"/>
-                  <w:r>
-                    <w:rPr>
-                      <w:rFonts w:ascii="Trebuchet MS" w:eastAsia="Times New Roman" w:hAnsi="Trebuchet MS" w:cs="Times New Roman"/>
-                      <w:sz w:val="20"/>
-                      <w:szCs w:val="20"/>
-                      <w:lang w:val="es-VE" w:eastAsia="es-VE"/>
-                    </w:rPr>
-                    <w:t>pts</w:t>
-                  </w:r>
-                  <w:proofErr w:type="spellEnd"/>
                 </w:p>
                 <w:p>
                   <w:pPr>
@@ -4919,19 +4339,8 @@
                 <w:szCs w:val="20"/>
                 <w:lang w:val="es-VE" w:eastAsia="es-VE"/>
               </w:rPr>
-              <w:t>100.0 </w:t>
-            </w:r>
-            <w:proofErr w:type="spellStart"/>
-            <w:r>
-              <w:rPr>
-                <w:rFonts w:ascii="Trebuchet MS" w:eastAsia="Times New Roman" w:hAnsi="Trebuchet MS" w:cs="Times New Roman"/>
-                <w:sz w:val="20"/>
-                <w:szCs w:val="20"/>
-                <w:lang w:val="es-VE" w:eastAsia="es-VE"/>
-              </w:rPr>
-              <w:t>pts</w:t>
-            </w:r>
-            <w:proofErr w:type="spellEnd"/>
+              <w:t>100.0 pts</w:t>
+            </w:r>
           </w:p>
         </w:tc>
       </w:tr>
@@ -5110,19 +4519,8 @@
                       <w:szCs w:val="20"/>
                       <w:lang w:val="es-VE" w:eastAsia="es-VE"/>
                     </w:rPr>
-                    <w:t>100.0 </w:t>
+                    <w:t>100.0 pts</w:t>
                   </w:r>
-                  <w:proofErr w:type="spellStart"/>
-                  <w:r>
-                    <w:rPr>
-                      <w:rFonts w:ascii="Trebuchet MS" w:eastAsia="Times New Roman" w:hAnsi="Trebuchet MS" w:cs="Times New Roman"/>
-                      <w:sz w:val="20"/>
-                      <w:szCs w:val="20"/>
-                      <w:lang w:val="es-VE" w:eastAsia="es-VE"/>
-                    </w:rPr>
-                    <w:t>pts</w:t>
-                  </w:r>
-                  <w:proofErr w:type="spellEnd"/>
                 </w:p>
                 <w:p>
                   <w:pPr>
@@ -5182,19 +4580,8 @@
                       <w:szCs w:val="20"/>
                       <w:lang w:val="es-VE" w:eastAsia="es-VE"/>
                     </w:rPr>
-                    <w:t>0.0 </w:t>
+                    <w:t>0.0 pts</w:t>
                   </w:r>
-                  <w:proofErr w:type="spellStart"/>
-                  <w:r>
-                    <w:rPr>
-                      <w:rFonts w:ascii="Trebuchet MS" w:eastAsia="Times New Roman" w:hAnsi="Trebuchet MS" w:cs="Times New Roman"/>
-                      <w:sz w:val="20"/>
-                      <w:szCs w:val="20"/>
-                      <w:lang w:val="es-VE" w:eastAsia="es-VE"/>
-                    </w:rPr>
-                    <w:t>pts</w:t>
-                  </w:r>
-                  <w:proofErr w:type="spellEnd"/>
                 </w:p>
                 <w:p>
                   <w:pPr>
@@ -5259,19 +4646,8 @@
                 <w:szCs w:val="20"/>
                 <w:lang w:val="es-VE" w:eastAsia="es-VE"/>
               </w:rPr>
-              <w:t>100.0 </w:t>
-            </w:r>
-            <w:proofErr w:type="spellStart"/>
-            <w:r>
-              <w:rPr>
-                <w:rFonts w:ascii="Trebuchet MS" w:eastAsia="Times New Roman" w:hAnsi="Trebuchet MS" w:cs="Times New Roman"/>
-                <w:sz w:val="20"/>
-                <w:szCs w:val="20"/>
-                <w:lang w:val="es-VE" w:eastAsia="es-VE"/>
-              </w:rPr>
-              <w:t>pts</w:t>
-            </w:r>
-            <w:proofErr w:type="spellEnd"/>
+              <w:t>100.0 pts</w:t>
+            </w:r>
           </w:p>
         </w:tc>
       </w:tr>
@@ -5431,19 +4807,8 @@
                       <w:szCs w:val="20"/>
                       <w:lang w:val="es-VE" w:eastAsia="es-VE"/>
                     </w:rPr>
-                    <w:t>50.0 </w:t>
+                    <w:t>50.0 pts</w:t>
                   </w:r>
-                  <w:proofErr w:type="spellStart"/>
-                  <w:r>
-                    <w:rPr>
-                      <w:rFonts w:ascii="Trebuchet MS" w:eastAsia="Times New Roman" w:hAnsi="Trebuchet MS" w:cs="Times New Roman"/>
-                      <w:sz w:val="20"/>
-                      <w:szCs w:val="20"/>
-                      <w:lang w:val="es-VE" w:eastAsia="es-VE"/>
-                    </w:rPr>
-                    <w:t>pts</w:t>
-                  </w:r>
-                  <w:proofErr w:type="spellEnd"/>
                 </w:p>
                 <w:p>
                   <w:pPr>
@@ -5503,19 +4868,8 @@
                       <w:szCs w:val="20"/>
                       <w:lang w:val="es-VE" w:eastAsia="es-VE"/>
                     </w:rPr>
-                    <w:t>0.0 </w:t>
+                    <w:t>0.0 pts</w:t>
                   </w:r>
-                  <w:proofErr w:type="spellStart"/>
-                  <w:r>
-                    <w:rPr>
-                      <w:rFonts w:ascii="Trebuchet MS" w:eastAsia="Times New Roman" w:hAnsi="Trebuchet MS" w:cs="Times New Roman"/>
-                      <w:sz w:val="20"/>
-                      <w:szCs w:val="20"/>
-                      <w:lang w:val="es-VE" w:eastAsia="es-VE"/>
-                    </w:rPr>
-                    <w:t>pts</w:t>
-                  </w:r>
-                  <w:proofErr w:type="spellEnd"/>
                 </w:p>
                 <w:p>
                   <w:pPr>
@@ -5580,19 +4934,8 @@
                 <w:szCs w:val="20"/>
                 <w:lang w:val="es-VE" w:eastAsia="es-VE"/>
               </w:rPr>
-              <w:t>50.0 </w:t>
-            </w:r>
-            <w:proofErr w:type="spellStart"/>
-            <w:r>
-              <w:rPr>
-                <w:rFonts w:ascii="Trebuchet MS" w:eastAsia="Times New Roman" w:hAnsi="Trebuchet MS" w:cs="Times New Roman"/>
-                <w:sz w:val="20"/>
-                <w:szCs w:val="20"/>
-                <w:lang w:val="es-VE" w:eastAsia="es-VE"/>
-              </w:rPr>
-              <w:t>pts</w:t>
-            </w:r>
-            <w:proofErr w:type="spellEnd"/>
+              <w:t>50.0 pts</w:t>
+            </w:r>
           </w:p>
         </w:tc>
       </w:tr>
@@ -5751,19 +5094,8 @@
                       <w:szCs w:val="20"/>
                       <w:lang w:val="es-VE" w:eastAsia="es-VE"/>
                     </w:rPr>
-                    <w:t>50.0 </w:t>
+                    <w:t>50.0 pts</w:t>
                   </w:r>
-                  <w:proofErr w:type="spellStart"/>
-                  <w:r>
-                    <w:rPr>
-                      <w:rFonts w:ascii="Trebuchet MS" w:eastAsia="Times New Roman" w:hAnsi="Trebuchet MS" w:cs="Times New Roman"/>
-                      <w:sz w:val="20"/>
-                      <w:szCs w:val="20"/>
-                      <w:lang w:val="es-VE" w:eastAsia="es-VE"/>
-                    </w:rPr>
-                    <w:t>pts</w:t>
-                  </w:r>
-                  <w:proofErr w:type="spellEnd"/>
                 </w:p>
                 <w:p>
                   <w:pPr>
@@ -5823,19 +5155,8 @@
                       <w:szCs w:val="20"/>
                       <w:lang w:val="es-VE" w:eastAsia="es-VE"/>
                     </w:rPr>
-                    <w:t>0.0 </w:t>
+                    <w:t>0.0 pts</w:t>
                   </w:r>
-                  <w:proofErr w:type="spellStart"/>
-                  <w:r>
-                    <w:rPr>
-                      <w:rFonts w:ascii="Trebuchet MS" w:eastAsia="Times New Roman" w:hAnsi="Trebuchet MS" w:cs="Times New Roman"/>
-                      <w:sz w:val="20"/>
-                      <w:szCs w:val="20"/>
-                      <w:lang w:val="es-VE" w:eastAsia="es-VE"/>
-                    </w:rPr>
-                    <w:t>pts</w:t>
-                  </w:r>
-                  <w:proofErr w:type="spellEnd"/>
                 </w:p>
                 <w:p>
                   <w:pPr>
@@ -5900,19 +5221,8 @@
                 <w:szCs w:val="20"/>
                 <w:lang w:val="es-VE" w:eastAsia="es-VE"/>
               </w:rPr>
-              <w:t>50.0 </w:t>
-            </w:r>
-            <w:proofErr w:type="spellStart"/>
-            <w:r>
-              <w:rPr>
-                <w:rFonts w:ascii="Trebuchet MS" w:eastAsia="Times New Roman" w:hAnsi="Trebuchet MS" w:cs="Times New Roman"/>
-                <w:sz w:val="20"/>
-                <w:szCs w:val="20"/>
-                <w:lang w:val="es-VE" w:eastAsia="es-VE"/>
-              </w:rPr>
-              <w:t>pts</w:t>
-            </w:r>
-            <w:proofErr w:type="spellEnd"/>
+              <w:t>50.0 pts</w:t>
+            </w:r>
           </w:p>
         </w:tc>
       </w:tr>
@@ -6072,19 +5382,8 @@
                       <w:szCs w:val="20"/>
                       <w:lang w:val="es-VE" w:eastAsia="es-VE"/>
                     </w:rPr>
-                    <w:t>50.0 </w:t>
+                    <w:t>50.0 pts</w:t>
                   </w:r>
-                  <w:proofErr w:type="spellStart"/>
-                  <w:r>
-                    <w:rPr>
-                      <w:rFonts w:ascii="Trebuchet MS" w:eastAsia="Times New Roman" w:hAnsi="Trebuchet MS" w:cs="Times New Roman"/>
-                      <w:sz w:val="20"/>
-                      <w:szCs w:val="20"/>
-                      <w:lang w:val="es-VE" w:eastAsia="es-VE"/>
-                    </w:rPr>
-                    <w:t>pts</w:t>
-                  </w:r>
-                  <w:proofErr w:type="spellEnd"/>
                 </w:p>
                 <w:p>
                   <w:pPr>
@@ -6144,19 +5443,8 @@
                       <w:szCs w:val="20"/>
                       <w:lang w:val="es-VE" w:eastAsia="es-VE"/>
                     </w:rPr>
-                    <w:t>0.0 </w:t>
+                    <w:t>0.0 pts</w:t>
                   </w:r>
-                  <w:proofErr w:type="spellStart"/>
-                  <w:r>
-                    <w:rPr>
-                      <w:rFonts w:ascii="Trebuchet MS" w:eastAsia="Times New Roman" w:hAnsi="Trebuchet MS" w:cs="Times New Roman"/>
-                      <w:sz w:val="20"/>
-                      <w:szCs w:val="20"/>
-                      <w:lang w:val="es-VE" w:eastAsia="es-VE"/>
-                    </w:rPr>
-                    <w:t>pts</w:t>
-                  </w:r>
-                  <w:proofErr w:type="spellEnd"/>
                 </w:p>
                 <w:p>
                   <w:pPr>
@@ -6221,19 +5509,8 @@
                 <w:szCs w:val="20"/>
                 <w:lang w:val="es-VE" w:eastAsia="es-VE"/>
               </w:rPr>
-              <w:t>50.0 </w:t>
-            </w:r>
-            <w:proofErr w:type="spellStart"/>
-            <w:r>
-              <w:rPr>
-                <w:rFonts w:ascii="Trebuchet MS" w:eastAsia="Times New Roman" w:hAnsi="Trebuchet MS" w:cs="Times New Roman"/>
-                <w:sz w:val="20"/>
-                <w:szCs w:val="20"/>
-                <w:lang w:val="es-VE" w:eastAsia="es-VE"/>
-              </w:rPr>
-              <w:t>pts</w:t>
-            </w:r>
-            <w:proofErr w:type="spellEnd"/>
+              <w:t>50.0 pts</w:t>
+            </w:r>
           </w:p>
         </w:tc>
       </w:tr>
@@ -6392,19 +5669,8 @@
                       <w:szCs w:val="20"/>
                       <w:lang w:val="es-VE" w:eastAsia="es-VE"/>
                     </w:rPr>
-                    <w:t>150.0 </w:t>
+                    <w:t>150.0 pts</w:t>
                   </w:r>
-                  <w:proofErr w:type="spellStart"/>
-                  <w:r>
-                    <w:rPr>
-                      <w:rFonts w:ascii="Trebuchet MS" w:eastAsia="Times New Roman" w:hAnsi="Trebuchet MS" w:cs="Times New Roman"/>
-                      <w:sz w:val="20"/>
-                      <w:szCs w:val="20"/>
-                      <w:lang w:val="es-VE" w:eastAsia="es-VE"/>
-                    </w:rPr>
-                    <w:t>pts</w:t>
-                  </w:r>
-                  <w:proofErr w:type="spellEnd"/>
                 </w:p>
                 <w:p>
                   <w:pPr>
@@ -6464,19 +5730,8 @@
                       <w:szCs w:val="20"/>
                       <w:lang w:val="es-VE" w:eastAsia="es-VE"/>
                     </w:rPr>
-                    <w:t>0.0 </w:t>
+                    <w:t>0.0 pts</w:t>
                   </w:r>
-                  <w:proofErr w:type="spellStart"/>
-                  <w:r>
-                    <w:rPr>
-                      <w:rFonts w:ascii="Trebuchet MS" w:eastAsia="Times New Roman" w:hAnsi="Trebuchet MS" w:cs="Times New Roman"/>
-                      <w:sz w:val="20"/>
-                      <w:szCs w:val="20"/>
-                      <w:lang w:val="es-VE" w:eastAsia="es-VE"/>
-                    </w:rPr>
-                    <w:t>pts</w:t>
-                  </w:r>
-                  <w:proofErr w:type="spellEnd"/>
                 </w:p>
                 <w:p>
                   <w:pPr>
@@ -6541,19 +5796,8 @@
                 <w:szCs w:val="20"/>
                 <w:lang w:val="es-VE" w:eastAsia="es-VE"/>
               </w:rPr>
-              <w:t>150.0 </w:t>
-            </w:r>
-            <w:proofErr w:type="spellStart"/>
-            <w:r>
-              <w:rPr>
-                <w:rFonts w:ascii="Trebuchet MS" w:eastAsia="Times New Roman" w:hAnsi="Trebuchet MS" w:cs="Times New Roman"/>
-                <w:sz w:val="20"/>
-                <w:szCs w:val="20"/>
-                <w:lang w:val="es-VE" w:eastAsia="es-VE"/>
-              </w:rPr>
-              <w:t>pts</w:t>
-            </w:r>
-            <w:proofErr w:type="spellEnd"/>
+              <w:t>150.0 pts</w:t>
+            </w:r>
           </w:p>
         </w:tc>
       </w:tr>
@@ -6744,19 +5988,8 @@
                       <w:szCs w:val="20"/>
                       <w:lang w:val="es-VE" w:eastAsia="es-VE"/>
                     </w:rPr>
-                    <w:t>200.0 </w:t>
+                    <w:t>200.0 pts</w:t>
                   </w:r>
-                  <w:proofErr w:type="spellStart"/>
-                  <w:r>
-                    <w:rPr>
-                      <w:rFonts w:ascii="Trebuchet MS" w:eastAsia="Times New Roman" w:hAnsi="Trebuchet MS" w:cs="Times New Roman"/>
-                      <w:sz w:val="20"/>
-                      <w:szCs w:val="20"/>
-                      <w:lang w:val="es-VE" w:eastAsia="es-VE"/>
-                    </w:rPr>
-                    <w:t>pts</w:t>
-                  </w:r>
-                  <w:proofErr w:type="spellEnd"/>
                 </w:p>
                 <w:p>
                   <w:pPr>
@@ -6816,19 +6049,8 @@
                       <w:szCs w:val="20"/>
                       <w:lang w:val="es-VE" w:eastAsia="es-VE"/>
                     </w:rPr>
-                    <w:t>0.0 </w:t>
+                    <w:t>0.0 pts</w:t>
                   </w:r>
-                  <w:proofErr w:type="spellStart"/>
-                  <w:r>
-                    <w:rPr>
-                      <w:rFonts w:ascii="Trebuchet MS" w:eastAsia="Times New Roman" w:hAnsi="Trebuchet MS" w:cs="Times New Roman"/>
-                      <w:sz w:val="20"/>
-                      <w:szCs w:val="20"/>
-                      <w:lang w:val="es-VE" w:eastAsia="es-VE"/>
-                    </w:rPr>
-                    <w:t>pts</w:t>
-                  </w:r>
-                  <w:proofErr w:type="spellEnd"/>
                 </w:p>
                 <w:p>
                   <w:pPr>
@@ -6893,19 +6115,8 @@
                 <w:szCs w:val="20"/>
                 <w:lang w:val="es-VE" w:eastAsia="es-VE"/>
               </w:rPr>
-              <w:t>200.0 </w:t>
-            </w:r>
-            <w:proofErr w:type="spellStart"/>
-            <w:r>
-              <w:rPr>
-                <w:rFonts w:ascii="Trebuchet MS" w:eastAsia="Times New Roman" w:hAnsi="Trebuchet MS" w:cs="Times New Roman"/>
-                <w:sz w:val="20"/>
-                <w:szCs w:val="20"/>
-                <w:lang w:val="es-VE" w:eastAsia="es-VE"/>
-              </w:rPr>
-              <w:t>pts</w:t>
-            </w:r>
-            <w:proofErr w:type="spellEnd"/>
+              <w:t>200.0 pts</w:t>
+            </w:r>
           </w:p>
         </w:tc>
       </w:tr>
@@ -7064,19 +6275,8 @@
                       <w:szCs w:val="20"/>
                       <w:lang w:val="es-VE" w:eastAsia="es-VE"/>
                     </w:rPr>
-                    <w:t>150.0 </w:t>
+                    <w:t>150.0 pts</w:t>
                   </w:r>
-                  <w:proofErr w:type="spellStart"/>
-                  <w:r>
-                    <w:rPr>
-                      <w:rFonts w:ascii="Trebuchet MS" w:eastAsia="Times New Roman" w:hAnsi="Trebuchet MS" w:cs="Times New Roman"/>
-                      <w:sz w:val="20"/>
-                      <w:szCs w:val="20"/>
-                      <w:lang w:val="es-VE" w:eastAsia="es-VE"/>
-                    </w:rPr>
-                    <w:t>pts</w:t>
-                  </w:r>
-                  <w:proofErr w:type="spellEnd"/>
                 </w:p>
                 <w:p>
                   <w:pPr>
@@ -7136,19 +6336,8 @@
                       <w:szCs w:val="20"/>
                       <w:lang w:val="es-VE" w:eastAsia="es-VE"/>
                     </w:rPr>
-                    <w:t>0.0 </w:t>
+                    <w:t>0.0 pts</w:t>
                   </w:r>
-                  <w:proofErr w:type="spellStart"/>
-                  <w:r>
-                    <w:rPr>
-                      <w:rFonts w:ascii="Trebuchet MS" w:eastAsia="Times New Roman" w:hAnsi="Trebuchet MS" w:cs="Times New Roman"/>
-                      <w:sz w:val="20"/>
-                      <w:szCs w:val="20"/>
-                      <w:lang w:val="es-VE" w:eastAsia="es-VE"/>
-                    </w:rPr>
-                    <w:t>pts</w:t>
-                  </w:r>
-                  <w:proofErr w:type="spellEnd"/>
                 </w:p>
                 <w:p>
                   <w:pPr>
@@ -7213,19 +6402,8 @@
                 <w:szCs w:val="20"/>
                 <w:lang w:val="es-VE" w:eastAsia="es-VE"/>
               </w:rPr>
-              <w:t>150.0 </w:t>
-            </w:r>
-            <w:proofErr w:type="spellStart"/>
-            <w:r>
-              <w:rPr>
-                <w:rFonts w:ascii="Trebuchet MS" w:eastAsia="Times New Roman" w:hAnsi="Trebuchet MS" w:cs="Times New Roman"/>
-                <w:sz w:val="20"/>
-                <w:szCs w:val="20"/>
-                <w:lang w:val="es-VE" w:eastAsia="es-VE"/>
-              </w:rPr>
-              <w:t>pts</w:t>
-            </w:r>
-            <w:proofErr w:type="spellEnd"/>
+              <w:t>150.0 pts</w:t>
+            </w:r>
           </w:p>
         </w:tc>
       </w:tr>
@@ -7385,19 +6563,8 @@
                       <w:szCs w:val="20"/>
                       <w:lang w:val="es-VE" w:eastAsia="es-VE"/>
                     </w:rPr>
-                    <w:t>100.0 </w:t>
+                    <w:t>100.0 pts</w:t>
                   </w:r>
-                  <w:proofErr w:type="spellStart"/>
-                  <w:r>
-                    <w:rPr>
-                      <w:rFonts w:ascii="Trebuchet MS" w:eastAsia="Times New Roman" w:hAnsi="Trebuchet MS" w:cs="Times New Roman"/>
-                      <w:sz w:val="20"/>
-                      <w:szCs w:val="20"/>
-                      <w:lang w:val="es-VE" w:eastAsia="es-VE"/>
-                    </w:rPr>
-                    <w:t>pts</w:t>
-                  </w:r>
-                  <w:proofErr w:type="spellEnd"/>
                 </w:p>
                 <w:p>
                   <w:pPr>
@@ -7457,19 +6624,8 @@
                       <w:szCs w:val="20"/>
                       <w:lang w:val="es-VE" w:eastAsia="es-VE"/>
                     </w:rPr>
-                    <w:t>0.0 </w:t>
+                    <w:t>0.0 pts</w:t>
                   </w:r>
-                  <w:proofErr w:type="spellStart"/>
-                  <w:r>
-                    <w:rPr>
-                      <w:rFonts w:ascii="Trebuchet MS" w:eastAsia="Times New Roman" w:hAnsi="Trebuchet MS" w:cs="Times New Roman"/>
-                      <w:sz w:val="20"/>
-                      <w:szCs w:val="20"/>
-                      <w:lang w:val="es-VE" w:eastAsia="es-VE"/>
-                    </w:rPr>
-                    <w:t>pts</w:t>
-                  </w:r>
-                  <w:proofErr w:type="spellEnd"/>
                 </w:p>
                 <w:p>
                   <w:pPr>
@@ -7534,19 +6690,8 @@
                 <w:szCs w:val="20"/>
                 <w:lang w:val="es-VE" w:eastAsia="es-VE"/>
               </w:rPr>
-              <w:t>100.0 </w:t>
-            </w:r>
-            <w:proofErr w:type="spellStart"/>
-            <w:r>
-              <w:rPr>
-                <w:rFonts w:ascii="Trebuchet MS" w:eastAsia="Times New Roman" w:hAnsi="Trebuchet MS" w:cs="Times New Roman"/>
-                <w:sz w:val="20"/>
-                <w:szCs w:val="20"/>
-                <w:lang w:val="es-VE" w:eastAsia="es-VE"/>
-              </w:rPr>
-              <w:t>pts</w:t>
-            </w:r>
-            <w:proofErr w:type="spellEnd"/>
+              <w:t>100.0 pts</w:t>
+            </w:r>
           </w:p>
         </w:tc>
       </w:tr>
@@ -7644,7 +6789,6 @@
               </w:rPr>
               <w:t xml:space="preserve">Overall quality of the project and code and use of concepts learnt in class. </w:t>
             </w:r>
-            <w:proofErr w:type="spellStart"/>
             <w:r>
               <w:rPr>
                 <w:rFonts w:ascii="Trebuchet MS" w:eastAsia="Times New Roman" w:hAnsi="Trebuchet MS" w:cs="Times New Roman"/>
@@ -7652,97 +6796,7 @@
                 <w:szCs w:val="20"/>
                 <w:lang w:val="es-VE" w:eastAsia="es-VE"/>
               </w:rPr>
-              <w:t>This</w:t>
-            </w:r>
-            <w:proofErr w:type="spellEnd"/>
-            <w:r>
-              <w:rPr>
-                <w:rFonts w:ascii="Trebuchet MS" w:eastAsia="Times New Roman" w:hAnsi="Trebuchet MS" w:cs="Times New Roman"/>
-                <w:sz w:val="20"/>
-                <w:szCs w:val="20"/>
-                <w:lang w:val="es-VE" w:eastAsia="es-VE"/>
-              </w:rPr>
-              <w:t xml:space="preserve"> </w:t>
-            </w:r>
-            <w:proofErr w:type="spellStart"/>
-            <w:r>
-              <w:rPr>
-                <w:rFonts w:ascii="Trebuchet MS" w:eastAsia="Times New Roman" w:hAnsi="Trebuchet MS" w:cs="Times New Roman"/>
-                <w:sz w:val="20"/>
-                <w:szCs w:val="20"/>
-                <w:lang w:val="es-VE" w:eastAsia="es-VE"/>
-              </w:rPr>
-              <w:t>is</w:t>
-            </w:r>
-            <w:proofErr w:type="spellEnd"/>
-            <w:r>
-              <w:rPr>
-                <w:rFonts w:ascii="Trebuchet MS" w:eastAsia="Times New Roman" w:hAnsi="Trebuchet MS" w:cs="Times New Roman"/>
-                <w:sz w:val="20"/>
-                <w:szCs w:val="20"/>
-                <w:lang w:val="es-VE" w:eastAsia="es-VE"/>
-              </w:rPr>
-              <w:t xml:space="preserve"> </w:t>
-            </w:r>
-            <w:proofErr w:type="spellStart"/>
-            <w:r>
-              <w:rPr>
-                <w:rFonts w:ascii="Trebuchet MS" w:eastAsia="Times New Roman" w:hAnsi="Trebuchet MS" w:cs="Times New Roman"/>
-                <w:sz w:val="20"/>
-                <w:szCs w:val="20"/>
-                <w:lang w:val="es-VE" w:eastAsia="es-VE"/>
-              </w:rPr>
-              <w:t>subjective</w:t>
-            </w:r>
-            <w:proofErr w:type="spellEnd"/>
-            <w:r>
-              <w:rPr>
-                <w:rFonts w:ascii="Trebuchet MS" w:eastAsia="Times New Roman" w:hAnsi="Trebuchet MS" w:cs="Times New Roman"/>
-                <w:sz w:val="20"/>
-                <w:szCs w:val="20"/>
-                <w:lang w:val="es-VE" w:eastAsia="es-VE"/>
-              </w:rPr>
-              <w:t xml:space="preserve"> </w:t>
-            </w:r>
-            <w:proofErr w:type="spellStart"/>
-            <w:r>
-              <w:rPr>
-                <w:rFonts w:ascii="Trebuchet MS" w:eastAsia="Times New Roman" w:hAnsi="Trebuchet MS" w:cs="Times New Roman"/>
-                <w:sz w:val="20"/>
-                <w:szCs w:val="20"/>
-                <w:lang w:val="es-VE" w:eastAsia="es-VE"/>
-              </w:rPr>
-              <w:t>to</w:t>
-            </w:r>
-            <w:proofErr w:type="spellEnd"/>
-            <w:r>
-              <w:rPr>
-                <w:rFonts w:ascii="Trebuchet MS" w:eastAsia="Times New Roman" w:hAnsi="Trebuchet MS" w:cs="Times New Roman"/>
-                <w:sz w:val="20"/>
-                <w:szCs w:val="20"/>
-                <w:lang w:val="es-VE" w:eastAsia="es-VE"/>
-              </w:rPr>
-              <w:t xml:space="preserve"> </w:t>
-            </w:r>
-            <w:proofErr w:type="spellStart"/>
-            <w:r>
-              <w:rPr>
-                <w:rFonts w:ascii="Trebuchet MS" w:eastAsia="Times New Roman" w:hAnsi="Trebuchet MS" w:cs="Times New Roman"/>
-                <w:sz w:val="20"/>
-                <w:szCs w:val="20"/>
-                <w:lang w:val="es-VE" w:eastAsia="es-VE"/>
-              </w:rPr>
-              <w:t>the</w:t>
-            </w:r>
-            <w:proofErr w:type="spellEnd"/>
-            <w:r>
-              <w:rPr>
-                <w:rFonts w:ascii="Trebuchet MS" w:eastAsia="Times New Roman" w:hAnsi="Trebuchet MS" w:cs="Times New Roman"/>
-                <w:sz w:val="20"/>
-                <w:szCs w:val="20"/>
-                <w:lang w:val="es-VE" w:eastAsia="es-VE"/>
-              </w:rPr>
-              <w:t xml:space="preserve"> instructor.</w:t>
+              <w:t>This is subjective to the instructor.</w:t>
             </w:r>
           </w:p>
         </w:tc>
@@ -7803,19 +6857,8 @@
                       <w:szCs w:val="20"/>
                       <w:lang w:val="es-VE" w:eastAsia="es-VE"/>
                     </w:rPr>
-                    <w:t>200.0 </w:t>
+                    <w:t>200.0 pts</w:t>
                   </w:r>
-                  <w:proofErr w:type="spellStart"/>
-                  <w:r>
-                    <w:rPr>
-                      <w:rFonts w:ascii="Trebuchet MS" w:eastAsia="Times New Roman" w:hAnsi="Trebuchet MS" w:cs="Times New Roman"/>
-                      <w:sz w:val="20"/>
-                      <w:szCs w:val="20"/>
-                      <w:lang w:val="es-VE" w:eastAsia="es-VE"/>
-                    </w:rPr>
-                    <w:t>pts</w:t>
-                  </w:r>
-                  <w:proofErr w:type="spellEnd"/>
                 </w:p>
                 <w:p>
                   <w:pPr>
@@ -7875,19 +6918,8 @@
                       <w:szCs w:val="20"/>
                       <w:lang w:val="es-VE" w:eastAsia="es-VE"/>
                     </w:rPr>
-                    <w:t>0.0 </w:t>
+                    <w:t>0.0 pts</w:t>
                   </w:r>
-                  <w:proofErr w:type="spellStart"/>
-                  <w:r>
-                    <w:rPr>
-                      <w:rFonts w:ascii="Trebuchet MS" w:eastAsia="Times New Roman" w:hAnsi="Trebuchet MS" w:cs="Times New Roman"/>
-                      <w:sz w:val="20"/>
-                      <w:szCs w:val="20"/>
-                      <w:lang w:val="es-VE" w:eastAsia="es-VE"/>
-                    </w:rPr>
-                    <w:t>pts</w:t>
-                  </w:r>
-                  <w:proofErr w:type="spellEnd"/>
                 </w:p>
                 <w:p>
                   <w:pPr>
@@ -7952,19 +6984,8 @@
                 <w:szCs w:val="20"/>
                 <w:lang w:val="es-VE" w:eastAsia="es-VE"/>
               </w:rPr>
-              <w:t>200.0 </w:t>
-            </w:r>
-            <w:proofErr w:type="spellStart"/>
-            <w:r>
-              <w:rPr>
-                <w:rFonts w:ascii="Trebuchet MS" w:eastAsia="Times New Roman" w:hAnsi="Trebuchet MS" w:cs="Times New Roman"/>
-                <w:sz w:val="20"/>
-                <w:szCs w:val="20"/>
-                <w:lang w:val="es-VE" w:eastAsia="es-VE"/>
-              </w:rPr>
-              <w:t>pts</w:t>
-            </w:r>
-            <w:proofErr w:type="spellEnd"/>
+              <w:t>200.0 pts</w:t>
+            </w:r>
           </w:p>
         </w:tc>
       </w:tr>

</xml_diff>

<commit_message>
Completed links to external websites, animated logo as Gif, finished @media for desktop, All good, functional
</commit_message>
<xml_diff>
--- a/files/Project One - Instructions and To Do List.docx
+++ b/files/Project One - Instructions and To Do List.docx
@@ -501,7 +501,31 @@
           <w:szCs w:val="20"/>
           <w:lang w:eastAsia="es-VE"/>
         </w:rPr>
-        <w:t>1. The logo must be displayed prominently at the top of every page. [</w:t>
+        <w:t>1. The logo must be displayed prominently at the top of every page.</w:t>
+      </w:r>
+    </w:p>
+    <w:p>
+      <w:pPr>
+        <w:shd w:val="clear" w:color="auto" w:fill="FFFFFF"/>
+        <w:spacing w:line="360" w:lineRule="auto"/>
+        <w:contextualSpacing/>
+        <w:rPr>
+          <w:rFonts w:ascii="Trebuchet MS" w:eastAsia="Times New Roman" w:hAnsi="Trebuchet MS"/>
+          <w:color w:val="2D3B45"/>
+          <w:sz w:val="20"/>
+          <w:szCs w:val="20"/>
+          <w:lang w:eastAsia="es-VE"/>
+        </w:rPr>
+      </w:pPr>
+      <w:r>
+        <w:rPr>
+          <w:rFonts w:ascii="Trebuchet MS" w:eastAsia="Times New Roman" w:hAnsi="Trebuchet MS"/>
+          <w:color w:val="2D3B45"/>
+          <w:sz w:val="20"/>
+          <w:szCs w:val="20"/>
+          <w:lang w:eastAsia="es-VE"/>
+        </w:rPr>
+        <w:t>[</w:t>
       </w:r>
       <w:hyperlink r:id="rId5" w:tgtFrame="_blank" w:history="1">
         <w:r>
@@ -642,6 +666,26 @@
       </w:pPr>
       <w:r>
         <w:rPr>
+          <w:rFonts w:ascii="Arial Black" w:eastAsia="Times New Roman" w:hAnsi="Arial Black"/>
+          <w:color w:val="70AD47" w:themeColor="accent6"/>
+          <w:sz w:val="20"/>
+          <w:szCs w:val="20"/>
+          <w:lang w:eastAsia="es-VE"/>
+        </w:rPr>
+        <w:t>DONE =</w:t>
+      </w:r>
+      <w:r>
+        <w:rPr>
+          <w:rFonts w:ascii="Trebuchet MS" w:eastAsia="Times New Roman" w:hAnsi="Trebuchet MS"/>
+          <w:color w:val="70AD47" w:themeColor="accent6"/>
+          <w:sz w:val="20"/>
+          <w:szCs w:val="20"/>
+          <w:lang w:eastAsia="es-VE"/>
+        </w:rPr>
+        <w:t xml:space="preserve"> </w:t>
+      </w:r>
+      <w:r>
+        <w:rPr>
           <w:rFonts w:ascii="Trebuchet MS" w:eastAsia="Times New Roman" w:hAnsi="Trebuchet MS"/>
           <w:color w:val="2D3B45"/>
           <w:sz w:val="20"/>
@@ -666,6 +710,26 @@
       </w:pPr>
       <w:r>
         <w:rPr>
+          <w:rFonts w:ascii="Arial Black" w:eastAsia="Times New Roman" w:hAnsi="Arial Black"/>
+          <w:color w:val="70AD47" w:themeColor="accent6"/>
+          <w:sz w:val="20"/>
+          <w:szCs w:val="20"/>
+          <w:lang w:eastAsia="es-VE"/>
+        </w:rPr>
+        <w:t>DONE =</w:t>
+      </w:r>
+      <w:r>
+        <w:rPr>
+          <w:rFonts w:ascii="Trebuchet MS" w:eastAsia="Times New Roman" w:hAnsi="Trebuchet MS"/>
+          <w:color w:val="70AD47" w:themeColor="accent6"/>
+          <w:sz w:val="20"/>
+          <w:szCs w:val="20"/>
+          <w:lang w:eastAsia="es-VE"/>
+        </w:rPr>
+        <w:t xml:space="preserve"> </w:t>
+      </w:r>
+      <w:r>
+        <w:rPr>
           <w:rFonts w:ascii="Trebuchet MS" w:eastAsia="Times New Roman" w:hAnsi="Trebuchet MS"/>
           <w:color w:val="2D3B45"/>
           <w:sz w:val="20"/>
@@ -796,16 +860,6 @@
           <w:lang w:eastAsia="es-VE"/>
         </w:rPr>
       </w:pPr>
-      <w:r>
-        <w:rPr>
-          <w:rFonts w:ascii="Trebuchet MS" w:eastAsia="Times New Roman" w:hAnsi="Trebuchet MS"/>
-          <w:color w:val="2D3B45"/>
-          <w:sz w:val="20"/>
-          <w:szCs w:val="20"/>
-          <w:lang w:eastAsia="es-VE"/>
-        </w:rPr>
-        <w:t> </w:t>
-      </w:r>
       <w:hyperlink r:id="rId6" w:tgtFrame="_blank" w:history="1">
         <w:r>
           <w:rPr>
@@ -834,68 +888,6 @@
       <w:r>
         <w:rPr>
           <w:rFonts w:ascii="Trebuchet MS" w:eastAsia="Times New Roman" w:hAnsi="Trebuchet MS"/>
-          <w:noProof/>
-          <w:color w:val="0000FF"/>
-          <w:sz w:val="20"/>
-          <w:szCs w:val="20"/>
-          <w:lang w:val="es-VE" w:eastAsia="es-VE"/>
-        </w:rPr>
-        <w:drawing>
-          <wp:inline distT="0" distB="0" distL="0" distR="0" wp14:anchorId="306F6651" wp14:editId="76911DD2">
-            <wp:extent cx="1331595" cy="949960"/>
-            <wp:effectExtent l="0" t="0" r="0" b="0"/>
-            <wp:docPr id="1" name="Picture 1" descr="BEST Pizzas in NEW YORK! New York Pizza Tour of BROOKLYN">
-              <a:hlinkClick xmlns:a="http://schemas.openxmlformats.org/drawingml/2006/main" r:id="rId6"/>
-            </wp:docPr>
-            <wp:cNvGraphicFramePr>
-              <a:graphicFrameLocks xmlns:a="http://schemas.openxmlformats.org/drawingml/2006/main" noChangeAspect="1"/>
-            </wp:cNvGraphicFramePr>
-            <a:graphic xmlns:a="http://schemas.openxmlformats.org/drawingml/2006/main">
-              <a:graphicData uri="http://schemas.openxmlformats.org/drawingml/2006/picture">
-                <pic:pic xmlns:pic="http://schemas.openxmlformats.org/drawingml/2006/picture">
-                  <pic:nvPicPr>
-                    <pic:cNvPr id="0" name="Picture 1" descr="BEST Pizzas in NEW YORK! New York Pizza Tour of BROOKLYN">
-                      <a:hlinkClick r:id="rId6"/>
-                    </pic:cNvPr>
-                    <pic:cNvPicPr>
-                      <a:picLocks noChangeAspect="1" noChangeArrowheads="1"/>
-                    </pic:cNvPicPr>
-                  </pic:nvPicPr>
-                  <pic:blipFill>
-                    <a:blip r:embed="rId7">
-                      <a:extLst>
-                        <a:ext uri="{28A0092B-C50C-407E-A947-70E740481C1C}">
-                          <a14:useLocalDpi xmlns:a14="http://schemas.microsoft.com/office/drawing/2010/main" val="0"/>
-                        </a:ext>
-                      </a:extLst>
-                    </a:blip>
-                    <a:srcRect/>
-                    <a:stretch>
-                      <a:fillRect/>
-                    </a:stretch>
-                  </pic:blipFill>
-                  <pic:spPr bwMode="auto">
-                    <a:xfrm>
-                      <a:off x="0" y="0"/>
-                      <a:ext cx="1331595" cy="949960"/>
-                    </a:xfrm>
-                    <a:prstGeom prst="rect">
-                      <a:avLst/>
-                    </a:prstGeom>
-                    <a:noFill/>
-                    <a:ln>
-                      <a:noFill/>
-                    </a:ln>
-                  </pic:spPr>
-                </pic:pic>
-              </a:graphicData>
-            </a:graphic>
-          </wp:inline>
-        </w:drawing>
-      </w:r>
-      <w:r>
-        <w:rPr>
-          <w:rFonts w:ascii="Trebuchet MS" w:eastAsia="Times New Roman" w:hAnsi="Trebuchet MS"/>
           <w:color w:val="2D3B45"/>
           <w:sz w:val="20"/>
           <w:szCs w:val="20"/>
@@ -969,7 +961,6 @@
           <w:szCs w:val="20"/>
           <w:lang w:eastAsia="es-VE"/>
         </w:rPr>
-        <w:lastRenderedPageBreak/>
         <w:t>DONE =</w:t>
       </w:r>
       <w:r>
@@ -1125,6 +1116,7 @@
           <w:szCs w:val="20"/>
           <w:lang w:eastAsia="es-VE"/>
         </w:rPr>
+        <w:lastRenderedPageBreak/>
         <w:t>DONE =</w:t>
       </w:r>
       <w:r>
@@ -4810,6 +4802,7 @@
                 <w:szCs w:val="20"/>
                 <w:lang w:eastAsia="es-VE"/>
               </w:rPr>
+              <w:lastRenderedPageBreak/>
               <w:t>A food menu will display item names, descriptions, and prices - More marks should be awarded for using html code rather than an image</w:t>
             </w:r>
           </w:p>
@@ -4871,6 +4864,7 @@
                       <w:szCs w:val="20"/>
                       <w:lang w:val="es-VE" w:eastAsia="es-VE"/>
                     </w:rPr>
+                    <w:lastRenderedPageBreak/>
                     <w:t>100.0 </w:t>
                   </w:r>
                   <w:proofErr w:type="spellStart"/>
@@ -8102,6 +8096,7 @@
             <w:pPr>
               <w:spacing w:line="360" w:lineRule="auto"/>
               <w:contextualSpacing/>
+              <w:jc w:val="right"/>
               <w:cnfStyle w:val="000000100000" w:firstRow="0" w:lastRow="0" w:firstColumn="0" w:lastColumn="0" w:oddVBand="0" w:evenVBand="0" w:oddHBand="1" w:evenHBand="0" w:firstRowFirstColumn="0" w:firstRowLastColumn="0" w:lastRowFirstColumn="0" w:lastRowLastColumn="0"/>
               <w:rPr>
                 <w:rFonts w:ascii="Trebuchet MS" w:hAnsi="Trebuchet MS"/>

</xml_diff>